<commit_message>
updated case and residence definition
</commit_message>
<xml_diff>
--- a/tables/table_1_full_data.docx
+++ b/tables/table_1_full_data.docx
@@ -9,7 +9,7 @@
         <w:tblLook w:firstRow="1" w:lastRow="0" w:firstColumn="0" w:lastColumn="0" w:noHBand="0" w:noVBand="1"/>
       </w:tblPr>
       <w:tblGrid>
-        <w:gridCol w:w="2915"/>
+        <w:gridCol w:w="3319"/>
         <w:gridCol w:w="2312"/>
         <w:gridCol w:w="1958"/>
         <w:gridCol w:w="2276"/>
@@ -80,7 +80,7 @@
                 <w:szCs w:val="22"/>
                 <w:color w:val="000000"/>
               </w:rPr>
-              <w:t xml:space="preserve">Overall, N = 24,066</w:t>
+              <w:t xml:space="preserve">Overall, N = 23,898</w:t>
             </w:r>
             <w:r xmlns:w="http://schemas.openxmlformats.org/wordprocessingml/2006/main" xmlns:wp="http://schemas.openxmlformats.org/drawingml/2006/wordprocessingDrawing" xmlns:r="http://schemas.openxmlformats.org/officeDocument/2006/relationships" xmlns:w14="http://schemas.microsoft.com/office/word/2010/wordml">
               <w:rPr>
@@ -122,7 +122,7 @@
                 <w:szCs w:val="22"/>
                 <w:color w:val="000000"/>
               </w:rPr>
-              <w:t xml:space="preserve">case, N = 4,011</w:t>
+              <w:t xml:space="preserve">case, N = 3,983</w:t>
             </w:r>
             <w:r xmlns:w="http://schemas.openxmlformats.org/wordprocessingml/2006/main" xmlns:wp="http://schemas.openxmlformats.org/drawingml/2006/wordprocessingDrawing" xmlns:r="http://schemas.openxmlformats.org/officeDocument/2006/relationships" xmlns:w14="http://schemas.microsoft.com/office/word/2010/wordml">
               <w:rPr>
@@ -164,7 +164,7 @@
                 <w:szCs w:val="22"/>
                 <w:color w:val="000000"/>
               </w:rPr>
-              <w:t xml:space="preserve">control, N = 20,055</w:t>
+              <w:t xml:space="preserve">control, N = 19,915</w:t>
             </w:r>
             <w:r xmlns:w="http://schemas.openxmlformats.org/wordprocessingml/2006/main" xmlns:wp="http://schemas.openxmlformats.org/drawingml/2006/wordprocessingDrawing" xmlns:r="http://schemas.openxmlformats.org/officeDocument/2006/relationships" xmlns:w14="http://schemas.microsoft.com/office/word/2010/wordml">
               <w:rPr>
@@ -361,65 +361,65 @@
                 <w:szCs w:val="22"/>
                 <w:color w:val="000000"/>
               </w:rPr>
-              <w:t xml:space="preserve">11,310 (47%)</w:t>
-            </w:r>
-          </w:p>
-        </w:tc>
-        <w:tc>
-          <w:tcPr>
-            <w:tcBorders/>
-            <w:shd w:val="clear" w:color="auto" w:fill="FFFFFF"/>
-            <w:tcMar>
-              <w:top w:w="0" w:type="dxa"/>
-              <w:bottom w:w="0" w:type="dxa"/>
-              <w:left w:w="0" w:type="dxa"/>
-              <w:right w:w="0" w:type="dxa"/>
-            </w:tcMar>
-            <w:vAlign w:val="center"/>
-          </w:tcPr>
-          <w:p>
-            <w:pPr>
-              <w:jc w:val="center"/>
-              <w:spacing w:after="100" w:before="100" w:line="240"/>
-              <w:ind w:firstLine="0" w:left="100" w:right="100"/>
-            </w:pPr>
-            <w:r xmlns:w="http://schemas.openxmlformats.org/wordprocessingml/2006/main" xmlns:wp="http://schemas.openxmlformats.org/drawingml/2006/wordprocessingDrawing" xmlns:r="http://schemas.openxmlformats.org/officeDocument/2006/relationships" xmlns:w14="http://schemas.microsoft.com/office/word/2010/wordml">
-              <w:rPr>
-                <w:rFonts w:ascii="Arial" w:hAnsi="Arial" w:eastAsia="Arial" w:cs="Arial"/>
-                <w:sz w:val="22"/>
-                <w:szCs w:val="22"/>
-                <w:color w:val="000000"/>
-              </w:rPr>
-              <w:t xml:space="preserve">1,885 (47%)</w:t>
-            </w:r>
-          </w:p>
-        </w:tc>
-        <w:tc>
-          <w:tcPr>
-            <w:tcBorders/>
-            <w:shd w:val="clear" w:color="auto" w:fill="FFFFFF"/>
-            <w:tcMar>
-              <w:top w:w="0" w:type="dxa"/>
-              <w:bottom w:w="0" w:type="dxa"/>
-              <w:left w:w="0" w:type="dxa"/>
-              <w:right w:w="0" w:type="dxa"/>
-            </w:tcMar>
-            <w:vAlign w:val="center"/>
-          </w:tcPr>
-          <w:p>
-            <w:pPr>
-              <w:jc w:val="center"/>
-              <w:spacing w:after="100" w:before="100" w:line="240"/>
-              <w:ind w:firstLine="0" w:left="100" w:right="100"/>
-            </w:pPr>
-            <w:r xmlns:w="http://schemas.openxmlformats.org/wordprocessingml/2006/main" xmlns:wp="http://schemas.openxmlformats.org/drawingml/2006/wordprocessingDrawing" xmlns:r="http://schemas.openxmlformats.org/officeDocument/2006/relationships" xmlns:w14="http://schemas.microsoft.com/office/word/2010/wordml">
-              <w:rPr>
-                <w:rFonts w:ascii="Arial" w:hAnsi="Arial" w:eastAsia="Arial" w:cs="Arial"/>
-                <w:sz w:val="22"/>
-                <w:szCs w:val="22"/>
-                <w:color w:val="000000"/>
-              </w:rPr>
-              <w:t xml:space="preserve">9,425 (47%)</w:t>
+              <w:t xml:space="preserve">11,214 (47%)</w:t>
+            </w:r>
+          </w:p>
+        </w:tc>
+        <w:tc>
+          <w:tcPr>
+            <w:tcBorders/>
+            <w:shd w:val="clear" w:color="auto" w:fill="FFFFFF"/>
+            <w:tcMar>
+              <w:top w:w="0" w:type="dxa"/>
+              <w:bottom w:w="0" w:type="dxa"/>
+              <w:left w:w="0" w:type="dxa"/>
+              <w:right w:w="0" w:type="dxa"/>
+            </w:tcMar>
+            <w:vAlign w:val="center"/>
+          </w:tcPr>
+          <w:p>
+            <w:pPr>
+              <w:jc w:val="center"/>
+              <w:spacing w:after="100" w:before="100" w:line="240"/>
+              <w:ind w:firstLine="0" w:left="100" w:right="100"/>
+            </w:pPr>
+            <w:r xmlns:w="http://schemas.openxmlformats.org/wordprocessingml/2006/main" xmlns:wp="http://schemas.openxmlformats.org/drawingml/2006/wordprocessingDrawing" xmlns:r="http://schemas.openxmlformats.org/officeDocument/2006/relationships" xmlns:w14="http://schemas.microsoft.com/office/word/2010/wordml">
+              <w:rPr>
+                <w:rFonts w:ascii="Arial" w:hAnsi="Arial" w:eastAsia="Arial" w:cs="Arial"/>
+                <w:sz w:val="22"/>
+                <w:szCs w:val="22"/>
+                <w:color w:val="000000"/>
+              </w:rPr>
+              <w:t xml:space="preserve">1,869 (47%)</w:t>
+            </w:r>
+          </w:p>
+        </w:tc>
+        <w:tc>
+          <w:tcPr>
+            <w:tcBorders/>
+            <w:shd w:val="clear" w:color="auto" w:fill="FFFFFF"/>
+            <w:tcMar>
+              <w:top w:w="0" w:type="dxa"/>
+              <w:bottom w:w="0" w:type="dxa"/>
+              <w:left w:w="0" w:type="dxa"/>
+              <w:right w:w="0" w:type="dxa"/>
+            </w:tcMar>
+            <w:vAlign w:val="center"/>
+          </w:tcPr>
+          <w:p>
+            <w:pPr>
+              <w:jc w:val="center"/>
+              <w:spacing w:after="100" w:before="100" w:line="240"/>
+              <w:ind w:firstLine="0" w:left="100" w:right="100"/>
+            </w:pPr>
+            <w:r xmlns:w="http://schemas.openxmlformats.org/wordprocessingml/2006/main" xmlns:wp="http://schemas.openxmlformats.org/drawingml/2006/wordprocessingDrawing" xmlns:r="http://schemas.openxmlformats.org/officeDocument/2006/relationships" xmlns:w14="http://schemas.microsoft.com/office/word/2010/wordml">
+              <w:rPr>
+                <w:rFonts w:ascii="Arial" w:hAnsi="Arial" w:eastAsia="Arial" w:cs="Arial"/>
+                <w:sz w:val="22"/>
+                <w:szCs w:val="22"/>
+                <w:color w:val="000000"/>
+              </w:rPr>
+              <w:t xml:space="preserve">9,345 (47%)</w:t>
             </w:r>
           </w:p>
         </w:tc>
@@ -483,65 +483,65 @@
                 <w:szCs w:val="22"/>
                 <w:color w:val="000000"/>
               </w:rPr>
-              <w:t xml:space="preserve">12,756 (53%)</w:t>
-            </w:r>
-          </w:p>
-        </w:tc>
-        <w:tc>
-          <w:tcPr>
-            <w:tcBorders/>
-            <w:shd w:val="clear" w:color="auto" w:fill="FFFFFF"/>
-            <w:tcMar>
-              <w:top w:w="0" w:type="dxa"/>
-              <w:bottom w:w="0" w:type="dxa"/>
-              <w:left w:w="0" w:type="dxa"/>
-              <w:right w:w="0" w:type="dxa"/>
-            </w:tcMar>
-            <w:vAlign w:val="center"/>
-          </w:tcPr>
-          <w:p>
-            <w:pPr>
-              <w:jc w:val="center"/>
-              <w:spacing w:after="100" w:before="100" w:line="240"/>
-              <w:ind w:firstLine="0" w:left="100" w:right="100"/>
-            </w:pPr>
-            <w:r xmlns:w="http://schemas.openxmlformats.org/wordprocessingml/2006/main" xmlns:wp="http://schemas.openxmlformats.org/drawingml/2006/wordprocessingDrawing" xmlns:r="http://schemas.openxmlformats.org/officeDocument/2006/relationships" xmlns:w14="http://schemas.microsoft.com/office/word/2010/wordml">
-              <w:rPr>
-                <w:rFonts w:ascii="Arial" w:hAnsi="Arial" w:eastAsia="Arial" w:cs="Arial"/>
-                <w:sz w:val="22"/>
-                <w:szCs w:val="22"/>
-                <w:color w:val="000000"/>
-              </w:rPr>
-              <w:t xml:space="preserve">2,126 (53%)</w:t>
-            </w:r>
-          </w:p>
-        </w:tc>
-        <w:tc>
-          <w:tcPr>
-            <w:tcBorders/>
-            <w:shd w:val="clear" w:color="auto" w:fill="FFFFFF"/>
-            <w:tcMar>
-              <w:top w:w="0" w:type="dxa"/>
-              <w:bottom w:w="0" w:type="dxa"/>
-              <w:left w:w="0" w:type="dxa"/>
-              <w:right w:w="0" w:type="dxa"/>
-            </w:tcMar>
-            <w:vAlign w:val="center"/>
-          </w:tcPr>
-          <w:p>
-            <w:pPr>
-              <w:jc w:val="center"/>
-              <w:spacing w:after="100" w:before="100" w:line="240"/>
-              <w:ind w:firstLine="0" w:left="100" w:right="100"/>
-            </w:pPr>
-            <w:r xmlns:w="http://schemas.openxmlformats.org/wordprocessingml/2006/main" xmlns:wp="http://schemas.openxmlformats.org/drawingml/2006/wordprocessingDrawing" xmlns:r="http://schemas.openxmlformats.org/officeDocument/2006/relationships" xmlns:w14="http://schemas.microsoft.com/office/word/2010/wordml">
-              <w:rPr>
-                <w:rFonts w:ascii="Arial" w:hAnsi="Arial" w:eastAsia="Arial" w:cs="Arial"/>
-                <w:sz w:val="22"/>
-                <w:szCs w:val="22"/>
-                <w:color w:val="000000"/>
-              </w:rPr>
-              <w:t xml:space="preserve">10,630 (53%)</w:t>
+              <w:t xml:space="preserve">12,684 (53%)</w:t>
+            </w:r>
+          </w:p>
+        </w:tc>
+        <w:tc>
+          <w:tcPr>
+            <w:tcBorders/>
+            <w:shd w:val="clear" w:color="auto" w:fill="FFFFFF"/>
+            <w:tcMar>
+              <w:top w:w="0" w:type="dxa"/>
+              <w:bottom w:w="0" w:type="dxa"/>
+              <w:left w:w="0" w:type="dxa"/>
+              <w:right w:w="0" w:type="dxa"/>
+            </w:tcMar>
+            <w:vAlign w:val="center"/>
+          </w:tcPr>
+          <w:p>
+            <w:pPr>
+              <w:jc w:val="center"/>
+              <w:spacing w:after="100" w:before="100" w:line="240"/>
+              <w:ind w:firstLine="0" w:left="100" w:right="100"/>
+            </w:pPr>
+            <w:r xmlns:w="http://schemas.openxmlformats.org/wordprocessingml/2006/main" xmlns:wp="http://schemas.openxmlformats.org/drawingml/2006/wordprocessingDrawing" xmlns:r="http://schemas.openxmlformats.org/officeDocument/2006/relationships" xmlns:w14="http://schemas.microsoft.com/office/word/2010/wordml">
+              <w:rPr>
+                <w:rFonts w:ascii="Arial" w:hAnsi="Arial" w:eastAsia="Arial" w:cs="Arial"/>
+                <w:sz w:val="22"/>
+                <w:szCs w:val="22"/>
+                <w:color w:val="000000"/>
+              </w:rPr>
+              <w:t xml:space="preserve">2,114 (53%)</w:t>
+            </w:r>
+          </w:p>
+        </w:tc>
+        <w:tc>
+          <w:tcPr>
+            <w:tcBorders/>
+            <w:shd w:val="clear" w:color="auto" w:fill="FFFFFF"/>
+            <w:tcMar>
+              <w:top w:w="0" w:type="dxa"/>
+              <w:bottom w:w="0" w:type="dxa"/>
+              <w:left w:w="0" w:type="dxa"/>
+              <w:right w:w="0" w:type="dxa"/>
+            </w:tcMar>
+            <w:vAlign w:val="center"/>
+          </w:tcPr>
+          <w:p>
+            <w:pPr>
+              <w:jc w:val="center"/>
+              <w:spacing w:after="100" w:before="100" w:line="240"/>
+              <w:ind w:firstLine="0" w:left="100" w:right="100"/>
+            </w:pPr>
+            <w:r xmlns:w="http://schemas.openxmlformats.org/wordprocessingml/2006/main" xmlns:wp="http://schemas.openxmlformats.org/drawingml/2006/wordprocessingDrawing" xmlns:r="http://schemas.openxmlformats.org/officeDocument/2006/relationships" xmlns:w14="http://schemas.microsoft.com/office/word/2010/wordml">
+              <w:rPr>
+                <w:rFonts w:ascii="Arial" w:hAnsi="Arial" w:eastAsia="Arial" w:cs="Arial"/>
+                <w:sz w:val="22"/>
+                <w:szCs w:val="22"/>
+                <w:color w:val="000000"/>
+              </w:rPr>
+              <w:t xml:space="preserve">10,570 (53%)</w:t>
             </w:r>
           </w:p>
         </w:tc>
@@ -728,65 +728,65 @@
                 <w:szCs w:val="22"/>
                 <w:color w:val="000000"/>
               </w:rPr>
-              <w:t xml:space="preserve">14,620 (61%)</w:t>
-            </w:r>
-          </w:p>
-        </w:tc>
-        <w:tc>
-          <w:tcPr>
-            <w:tcBorders/>
-            <w:shd w:val="clear" w:color="auto" w:fill="FFFFFF"/>
-            <w:tcMar>
-              <w:top w:w="0" w:type="dxa"/>
-              <w:bottom w:w="0" w:type="dxa"/>
-              <w:left w:w="0" w:type="dxa"/>
-              <w:right w:w="0" w:type="dxa"/>
-            </w:tcMar>
-            <w:vAlign w:val="center"/>
-          </w:tcPr>
-          <w:p>
-            <w:pPr>
-              <w:jc w:val="center"/>
-              <w:spacing w:after="100" w:before="100" w:line="240"/>
-              <w:ind w:firstLine="0" w:left="100" w:right="100"/>
-            </w:pPr>
-            <w:r xmlns:w="http://schemas.openxmlformats.org/wordprocessingml/2006/main" xmlns:wp="http://schemas.openxmlformats.org/drawingml/2006/wordprocessingDrawing" xmlns:r="http://schemas.openxmlformats.org/officeDocument/2006/relationships" xmlns:w14="http://schemas.microsoft.com/office/word/2010/wordml">
-              <w:rPr>
-                <w:rFonts w:ascii="Arial" w:hAnsi="Arial" w:eastAsia="Arial" w:cs="Arial"/>
-                <w:sz w:val="22"/>
-                <w:szCs w:val="22"/>
-                <w:color w:val="000000"/>
-              </w:rPr>
-              <w:t xml:space="preserve">2,457 (61%)</w:t>
-            </w:r>
-          </w:p>
-        </w:tc>
-        <w:tc>
-          <w:tcPr>
-            <w:tcBorders/>
-            <w:shd w:val="clear" w:color="auto" w:fill="FFFFFF"/>
-            <w:tcMar>
-              <w:top w:w="0" w:type="dxa"/>
-              <w:bottom w:w="0" w:type="dxa"/>
-              <w:left w:w="0" w:type="dxa"/>
-              <w:right w:w="0" w:type="dxa"/>
-            </w:tcMar>
-            <w:vAlign w:val="center"/>
-          </w:tcPr>
-          <w:p>
-            <w:pPr>
-              <w:jc w:val="center"/>
-              <w:spacing w:after="100" w:before="100" w:line="240"/>
-              <w:ind w:firstLine="0" w:left="100" w:right="100"/>
-            </w:pPr>
-            <w:r xmlns:w="http://schemas.openxmlformats.org/wordprocessingml/2006/main" xmlns:wp="http://schemas.openxmlformats.org/drawingml/2006/wordprocessingDrawing" xmlns:r="http://schemas.openxmlformats.org/officeDocument/2006/relationships" xmlns:w14="http://schemas.microsoft.com/office/word/2010/wordml">
-              <w:rPr>
-                <w:rFonts w:ascii="Arial" w:hAnsi="Arial" w:eastAsia="Arial" w:cs="Arial"/>
-                <w:sz w:val="22"/>
-                <w:szCs w:val="22"/>
-                <w:color w:val="000000"/>
-              </w:rPr>
-              <w:t xml:space="preserve">12,163 (61%)</w:t>
+              <w:t xml:space="preserve">14,539 (61%)</w:t>
+            </w:r>
+          </w:p>
+        </w:tc>
+        <w:tc>
+          <w:tcPr>
+            <w:tcBorders/>
+            <w:shd w:val="clear" w:color="auto" w:fill="FFFFFF"/>
+            <w:tcMar>
+              <w:top w:w="0" w:type="dxa"/>
+              <w:bottom w:w="0" w:type="dxa"/>
+              <w:left w:w="0" w:type="dxa"/>
+              <w:right w:w="0" w:type="dxa"/>
+            </w:tcMar>
+            <w:vAlign w:val="center"/>
+          </w:tcPr>
+          <w:p>
+            <w:pPr>
+              <w:jc w:val="center"/>
+              <w:spacing w:after="100" w:before="100" w:line="240"/>
+              <w:ind w:firstLine="0" w:left="100" w:right="100"/>
+            </w:pPr>
+            <w:r xmlns:w="http://schemas.openxmlformats.org/wordprocessingml/2006/main" xmlns:wp="http://schemas.openxmlformats.org/drawingml/2006/wordprocessingDrawing" xmlns:r="http://schemas.openxmlformats.org/officeDocument/2006/relationships" xmlns:w14="http://schemas.microsoft.com/office/word/2010/wordml">
+              <w:rPr>
+                <w:rFonts w:ascii="Arial" w:hAnsi="Arial" w:eastAsia="Arial" w:cs="Arial"/>
+                <w:sz w:val="22"/>
+                <w:szCs w:val="22"/>
+                <w:color w:val="000000"/>
+              </w:rPr>
+              <w:t xml:space="preserve">2,446 (61%)</w:t>
+            </w:r>
+          </w:p>
+        </w:tc>
+        <w:tc>
+          <w:tcPr>
+            <w:tcBorders/>
+            <w:shd w:val="clear" w:color="auto" w:fill="FFFFFF"/>
+            <w:tcMar>
+              <w:top w:w="0" w:type="dxa"/>
+              <w:bottom w:w="0" w:type="dxa"/>
+              <w:left w:w="0" w:type="dxa"/>
+              <w:right w:w="0" w:type="dxa"/>
+            </w:tcMar>
+            <w:vAlign w:val="center"/>
+          </w:tcPr>
+          <w:p>
+            <w:pPr>
+              <w:jc w:val="center"/>
+              <w:spacing w:after="100" w:before="100" w:line="240"/>
+              <w:ind w:firstLine="0" w:left="100" w:right="100"/>
+            </w:pPr>
+            <w:r xmlns:w="http://schemas.openxmlformats.org/wordprocessingml/2006/main" xmlns:wp="http://schemas.openxmlformats.org/drawingml/2006/wordprocessingDrawing" xmlns:r="http://schemas.openxmlformats.org/officeDocument/2006/relationships" xmlns:w14="http://schemas.microsoft.com/office/word/2010/wordml">
+              <w:rPr>
+                <w:rFonts w:ascii="Arial" w:hAnsi="Arial" w:eastAsia="Arial" w:cs="Arial"/>
+                <w:sz w:val="22"/>
+                <w:szCs w:val="22"/>
+                <w:color w:val="000000"/>
+              </w:rPr>
+              <w:t xml:space="preserve">12,093 (61%)</w:t>
             </w:r>
           </w:p>
         </w:tc>
@@ -850,65 +850,65 @@
                 <w:szCs w:val="22"/>
                 <w:color w:val="000000"/>
               </w:rPr>
-              <w:t xml:space="preserve">2,836 (12%)</w:t>
-            </w:r>
-          </w:p>
-        </w:tc>
-        <w:tc>
-          <w:tcPr>
-            <w:tcBorders/>
-            <w:shd w:val="clear" w:color="auto" w:fill="FFFFFF"/>
-            <w:tcMar>
-              <w:top w:w="0" w:type="dxa"/>
-              <w:bottom w:w="0" w:type="dxa"/>
-              <w:left w:w="0" w:type="dxa"/>
-              <w:right w:w="0" w:type="dxa"/>
-            </w:tcMar>
-            <w:vAlign w:val="center"/>
-          </w:tcPr>
-          <w:p>
-            <w:pPr>
-              <w:jc w:val="center"/>
-              <w:spacing w:after="100" w:before="100" w:line="240"/>
-              <w:ind w:firstLine="0" w:left="100" w:right="100"/>
-            </w:pPr>
-            <w:r xmlns:w="http://schemas.openxmlformats.org/wordprocessingml/2006/main" xmlns:wp="http://schemas.openxmlformats.org/drawingml/2006/wordprocessingDrawing" xmlns:r="http://schemas.openxmlformats.org/officeDocument/2006/relationships" xmlns:w14="http://schemas.microsoft.com/office/word/2010/wordml">
-              <w:rPr>
-                <w:rFonts w:ascii="Arial" w:hAnsi="Arial" w:eastAsia="Arial" w:cs="Arial"/>
-                <w:sz w:val="22"/>
-                <w:szCs w:val="22"/>
-                <w:color w:val="000000"/>
-              </w:rPr>
-              <w:t xml:space="preserve">448 (11%)</w:t>
-            </w:r>
-          </w:p>
-        </w:tc>
-        <w:tc>
-          <w:tcPr>
-            <w:tcBorders/>
-            <w:shd w:val="clear" w:color="auto" w:fill="FFFFFF"/>
-            <w:tcMar>
-              <w:top w:w="0" w:type="dxa"/>
-              <w:bottom w:w="0" w:type="dxa"/>
-              <w:left w:w="0" w:type="dxa"/>
-              <w:right w:w="0" w:type="dxa"/>
-            </w:tcMar>
-            <w:vAlign w:val="center"/>
-          </w:tcPr>
-          <w:p>
-            <w:pPr>
-              <w:jc w:val="center"/>
-              <w:spacing w:after="100" w:before="100" w:line="240"/>
-              <w:ind w:firstLine="0" w:left="100" w:right="100"/>
-            </w:pPr>
-            <w:r xmlns:w="http://schemas.openxmlformats.org/wordprocessingml/2006/main" xmlns:wp="http://schemas.openxmlformats.org/drawingml/2006/wordprocessingDrawing" xmlns:r="http://schemas.openxmlformats.org/officeDocument/2006/relationships" xmlns:w14="http://schemas.microsoft.com/office/word/2010/wordml">
-              <w:rPr>
-                <w:rFonts w:ascii="Arial" w:hAnsi="Arial" w:eastAsia="Arial" w:cs="Arial"/>
-                <w:sz w:val="22"/>
-                <w:szCs w:val="22"/>
-                <w:color w:val="000000"/>
-              </w:rPr>
-              <w:t xml:space="preserve">2,388 (12%)</w:t>
+              <w:t xml:space="preserve">2,819 (12%)</w:t>
+            </w:r>
+          </w:p>
+        </w:tc>
+        <w:tc>
+          <w:tcPr>
+            <w:tcBorders/>
+            <w:shd w:val="clear" w:color="auto" w:fill="FFFFFF"/>
+            <w:tcMar>
+              <w:top w:w="0" w:type="dxa"/>
+              <w:bottom w:w="0" w:type="dxa"/>
+              <w:left w:w="0" w:type="dxa"/>
+              <w:right w:w="0" w:type="dxa"/>
+            </w:tcMar>
+            <w:vAlign w:val="center"/>
+          </w:tcPr>
+          <w:p>
+            <w:pPr>
+              <w:jc w:val="center"/>
+              <w:spacing w:after="100" w:before="100" w:line="240"/>
+              <w:ind w:firstLine="0" w:left="100" w:right="100"/>
+            </w:pPr>
+            <w:r xmlns:w="http://schemas.openxmlformats.org/wordprocessingml/2006/main" xmlns:wp="http://schemas.openxmlformats.org/drawingml/2006/wordprocessingDrawing" xmlns:r="http://schemas.openxmlformats.org/officeDocument/2006/relationships" xmlns:w14="http://schemas.microsoft.com/office/word/2010/wordml">
+              <w:rPr>
+                <w:rFonts w:ascii="Arial" w:hAnsi="Arial" w:eastAsia="Arial" w:cs="Arial"/>
+                <w:sz w:val="22"/>
+                <w:szCs w:val="22"/>
+                <w:color w:val="000000"/>
+              </w:rPr>
+              <w:t xml:space="preserve">442 (11%)</w:t>
+            </w:r>
+          </w:p>
+        </w:tc>
+        <w:tc>
+          <w:tcPr>
+            <w:tcBorders/>
+            <w:shd w:val="clear" w:color="auto" w:fill="FFFFFF"/>
+            <w:tcMar>
+              <w:top w:w="0" w:type="dxa"/>
+              <w:bottom w:w="0" w:type="dxa"/>
+              <w:left w:w="0" w:type="dxa"/>
+              <w:right w:w="0" w:type="dxa"/>
+            </w:tcMar>
+            <w:vAlign w:val="center"/>
+          </w:tcPr>
+          <w:p>
+            <w:pPr>
+              <w:jc w:val="center"/>
+              <w:spacing w:after="100" w:before="100" w:line="240"/>
+              <w:ind w:firstLine="0" w:left="100" w:right="100"/>
+            </w:pPr>
+            <w:r xmlns:w="http://schemas.openxmlformats.org/wordprocessingml/2006/main" xmlns:wp="http://schemas.openxmlformats.org/drawingml/2006/wordprocessingDrawing" xmlns:r="http://schemas.openxmlformats.org/officeDocument/2006/relationships" xmlns:w14="http://schemas.microsoft.com/office/word/2010/wordml">
+              <w:rPr>
+                <w:rFonts w:ascii="Arial" w:hAnsi="Arial" w:eastAsia="Arial" w:cs="Arial"/>
+                <w:sz w:val="22"/>
+                <w:szCs w:val="22"/>
+                <w:color w:val="000000"/>
+              </w:rPr>
+              <w:t xml:space="preserve">2,377 (12%)</w:t>
             </w:r>
           </w:p>
         </w:tc>
@@ -972,65 +972,65 @@
                 <w:szCs w:val="22"/>
                 <w:color w:val="000000"/>
               </w:rPr>
-              <w:t xml:space="preserve">4,325 (18%)</w:t>
-            </w:r>
-          </w:p>
-        </w:tc>
-        <w:tc>
-          <w:tcPr>
-            <w:tcBorders/>
-            <w:shd w:val="clear" w:color="auto" w:fill="FFFFFF"/>
-            <w:tcMar>
-              <w:top w:w="0" w:type="dxa"/>
-              <w:bottom w:w="0" w:type="dxa"/>
-              <w:left w:w="0" w:type="dxa"/>
-              <w:right w:w="0" w:type="dxa"/>
-            </w:tcMar>
-            <w:vAlign w:val="center"/>
-          </w:tcPr>
-          <w:p>
-            <w:pPr>
-              <w:jc w:val="center"/>
-              <w:spacing w:after="100" w:before="100" w:line="240"/>
-              <w:ind w:firstLine="0" w:left="100" w:right="100"/>
-            </w:pPr>
-            <w:r xmlns:w="http://schemas.openxmlformats.org/wordprocessingml/2006/main" xmlns:wp="http://schemas.openxmlformats.org/drawingml/2006/wordprocessingDrawing" xmlns:r="http://schemas.openxmlformats.org/officeDocument/2006/relationships" xmlns:w14="http://schemas.microsoft.com/office/word/2010/wordml">
-              <w:rPr>
-                <w:rFonts w:ascii="Arial" w:hAnsi="Arial" w:eastAsia="Arial" w:cs="Arial"/>
-                <w:sz w:val="22"/>
-                <w:szCs w:val="22"/>
-                <w:color w:val="000000"/>
-              </w:rPr>
-              <w:t xml:space="preserve">733 (18%)</w:t>
-            </w:r>
-          </w:p>
-        </w:tc>
-        <w:tc>
-          <w:tcPr>
-            <w:tcBorders/>
-            <w:shd w:val="clear" w:color="auto" w:fill="FFFFFF"/>
-            <w:tcMar>
-              <w:top w:w="0" w:type="dxa"/>
-              <w:bottom w:w="0" w:type="dxa"/>
-              <w:left w:w="0" w:type="dxa"/>
-              <w:right w:w="0" w:type="dxa"/>
-            </w:tcMar>
-            <w:vAlign w:val="center"/>
-          </w:tcPr>
-          <w:p>
-            <w:pPr>
-              <w:jc w:val="center"/>
-              <w:spacing w:after="100" w:before="100" w:line="240"/>
-              <w:ind w:firstLine="0" w:left="100" w:right="100"/>
-            </w:pPr>
-            <w:r xmlns:w="http://schemas.openxmlformats.org/wordprocessingml/2006/main" xmlns:wp="http://schemas.openxmlformats.org/drawingml/2006/wordprocessingDrawing" xmlns:r="http://schemas.openxmlformats.org/officeDocument/2006/relationships" xmlns:w14="http://schemas.microsoft.com/office/word/2010/wordml">
-              <w:rPr>
-                <w:rFonts w:ascii="Arial" w:hAnsi="Arial" w:eastAsia="Arial" w:cs="Arial"/>
-                <w:sz w:val="22"/>
-                <w:szCs w:val="22"/>
-                <w:color w:val="000000"/>
-              </w:rPr>
-              <w:t xml:space="preserve">3,592 (18%)</w:t>
+              <w:t xml:space="preserve">4,288 (18%)</w:t>
+            </w:r>
+          </w:p>
+        </w:tc>
+        <w:tc>
+          <w:tcPr>
+            <w:tcBorders/>
+            <w:shd w:val="clear" w:color="auto" w:fill="FFFFFF"/>
+            <w:tcMar>
+              <w:top w:w="0" w:type="dxa"/>
+              <w:bottom w:w="0" w:type="dxa"/>
+              <w:left w:w="0" w:type="dxa"/>
+              <w:right w:w="0" w:type="dxa"/>
+            </w:tcMar>
+            <w:vAlign w:val="center"/>
+          </w:tcPr>
+          <w:p>
+            <w:pPr>
+              <w:jc w:val="center"/>
+              <w:spacing w:after="100" w:before="100" w:line="240"/>
+              <w:ind w:firstLine="0" w:left="100" w:right="100"/>
+            </w:pPr>
+            <w:r xmlns:w="http://schemas.openxmlformats.org/wordprocessingml/2006/main" xmlns:wp="http://schemas.openxmlformats.org/drawingml/2006/wordprocessingDrawing" xmlns:r="http://schemas.openxmlformats.org/officeDocument/2006/relationships" xmlns:w14="http://schemas.microsoft.com/office/word/2010/wordml">
+              <w:rPr>
+                <w:rFonts w:ascii="Arial" w:hAnsi="Arial" w:eastAsia="Arial" w:cs="Arial"/>
+                <w:sz w:val="22"/>
+                <w:szCs w:val="22"/>
+                <w:color w:val="000000"/>
+              </w:rPr>
+              <w:t xml:space="preserve">729 (18%)</w:t>
+            </w:r>
+          </w:p>
+        </w:tc>
+        <w:tc>
+          <w:tcPr>
+            <w:tcBorders/>
+            <w:shd w:val="clear" w:color="auto" w:fill="FFFFFF"/>
+            <w:tcMar>
+              <w:top w:w="0" w:type="dxa"/>
+              <w:bottom w:w="0" w:type="dxa"/>
+              <w:left w:w="0" w:type="dxa"/>
+              <w:right w:w="0" w:type="dxa"/>
+            </w:tcMar>
+            <w:vAlign w:val="center"/>
+          </w:tcPr>
+          <w:p>
+            <w:pPr>
+              <w:jc w:val="center"/>
+              <w:spacing w:after="100" w:before="100" w:line="240"/>
+              <w:ind w:firstLine="0" w:left="100" w:right="100"/>
+            </w:pPr>
+            <w:r xmlns:w="http://schemas.openxmlformats.org/wordprocessingml/2006/main" xmlns:wp="http://schemas.openxmlformats.org/drawingml/2006/wordprocessingDrawing" xmlns:r="http://schemas.openxmlformats.org/officeDocument/2006/relationships" xmlns:w14="http://schemas.microsoft.com/office/word/2010/wordml">
+              <w:rPr>
+                <w:rFonts w:ascii="Arial" w:hAnsi="Arial" w:eastAsia="Arial" w:cs="Arial"/>
+                <w:sz w:val="22"/>
+                <w:szCs w:val="22"/>
+                <w:color w:val="000000"/>
+              </w:rPr>
+              <w:t xml:space="preserve">3,559 (18%)</w:t>
             </w:r>
           </w:p>
         </w:tc>
@@ -1094,65 +1094,65 @@
                 <w:szCs w:val="22"/>
                 <w:color w:val="000000"/>
               </w:rPr>
-              <w:t xml:space="preserve">2,282 (9.5%)</w:t>
-            </w:r>
-          </w:p>
-        </w:tc>
-        <w:tc>
-          <w:tcPr>
-            <w:tcBorders/>
-            <w:shd w:val="clear" w:color="auto" w:fill="FFFFFF"/>
-            <w:tcMar>
-              <w:top w:w="0" w:type="dxa"/>
-              <w:bottom w:w="0" w:type="dxa"/>
-              <w:left w:w="0" w:type="dxa"/>
-              <w:right w:w="0" w:type="dxa"/>
-            </w:tcMar>
-            <w:vAlign w:val="center"/>
-          </w:tcPr>
-          <w:p>
-            <w:pPr>
-              <w:jc w:val="center"/>
-              <w:spacing w:after="100" w:before="100" w:line="240"/>
-              <w:ind w:firstLine="0" w:left="100" w:right="100"/>
-            </w:pPr>
-            <w:r xmlns:w="http://schemas.openxmlformats.org/wordprocessingml/2006/main" xmlns:wp="http://schemas.openxmlformats.org/drawingml/2006/wordprocessingDrawing" xmlns:r="http://schemas.openxmlformats.org/officeDocument/2006/relationships" xmlns:w14="http://schemas.microsoft.com/office/word/2010/wordml">
-              <w:rPr>
-                <w:rFonts w:ascii="Arial" w:hAnsi="Arial" w:eastAsia="Arial" w:cs="Arial"/>
-                <w:sz w:val="22"/>
-                <w:szCs w:val="22"/>
-                <w:color w:val="000000"/>
-              </w:rPr>
-              <w:t xml:space="preserve">373 (9.3%)</w:t>
-            </w:r>
-          </w:p>
-        </w:tc>
-        <w:tc>
-          <w:tcPr>
-            <w:tcBorders/>
-            <w:shd w:val="clear" w:color="auto" w:fill="FFFFFF"/>
-            <w:tcMar>
-              <w:top w:w="0" w:type="dxa"/>
-              <w:bottom w:w="0" w:type="dxa"/>
-              <w:left w:w="0" w:type="dxa"/>
-              <w:right w:w="0" w:type="dxa"/>
-            </w:tcMar>
-            <w:vAlign w:val="center"/>
-          </w:tcPr>
-          <w:p>
-            <w:pPr>
-              <w:jc w:val="center"/>
-              <w:spacing w:after="100" w:before="100" w:line="240"/>
-              <w:ind w:firstLine="0" w:left="100" w:right="100"/>
-            </w:pPr>
-            <w:r xmlns:w="http://schemas.openxmlformats.org/wordprocessingml/2006/main" xmlns:wp="http://schemas.openxmlformats.org/drawingml/2006/wordprocessingDrawing" xmlns:r="http://schemas.openxmlformats.org/officeDocument/2006/relationships" xmlns:w14="http://schemas.microsoft.com/office/word/2010/wordml">
-              <w:rPr>
-                <w:rFonts w:ascii="Arial" w:hAnsi="Arial" w:eastAsia="Arial" w:cs="Arial"/>
-                <w:sz w:val="22"/>
-                <w:szCs w:val="22"/>
-                <w:color w:val="000000"/>
-              </w:rPr>
-              <w:t xml:space="preserve">1,909 (9.5%)</w:t>
+              <w:t xml:space="preserve">2,249 (9.4%)</w:t>
+            </w:r>
+          </w:p>
+        </w:tc>
+        <w:tc>
+          <w:tcPr>
+            <w:tcBorders/>
+            <w:shd w:val="clear" w:color="auto" w:fill="FFFFFF"/>
+            <w:tcMar>
+              <w:top w:w="0" w:type="dxa"/>
+              <w:bottom w:w="0" w:type="dxa"/>
+              <w:left w:w="0" w:type="dxa"/>
+              <w:right w:w="0" w:type="dxa"/>
+            </w:tcMar>
+            <w:vAlign w:val="center"/>
+          </w:tcPr>
+          <w:p>
+            <w:pPr>
+              <w:jc w:val="center"/>
+              <w:spacing w:after="100" w:before="100" w:line="240"/>
+              <w:ind w:firstLine="0" w:left="100" w:right="100"/>
+            </w:pPr>
+            <w:r xmlns:w="http://schemas.openxmlformats.org/wordprocessingml/2006/main" xmlns:wp="http://schemas.openxmlformats.org/drawingml/2006/wordprocessingDrawing" xmlns:r="http://schemas.openxmlformats.org/officeDocument/2006/relationships" xmlns:w14="http://schemas.microsoft.com/office/word/2010/wordml">
+              <w:rPr>
+                <w:rFonts w:ascii="Arial" w:hAnsi="Arial" w:eastAsia="Arial" w:cs="Arial"/>
+                <w:sz w:val="22"/>
+                <w:szCs w:val="22"/>
+                <w:color w:val="000000"/>
+              </w:rPr>
+              <w:t xml:space="preserve">366 (9.2%)</w:t>
+            </w:r>
+          </w:p>
+        </w:tc>
+        <w:tc>
+          <w:tcPr>
+            <w:tcBorders/>
+            <w:shd w:val="clear" w:color="auto" w:fill="FFFFFF"/>
+            <w:tcMar>
+              <w:top w:w="0" w:type="dxa"/>
+              <w:bottom w:w="0" w:type="dxa"/>
+              <w:left w:w="0" w:type="dxa"/>
+              <w:right w:w="0" w:type="dxa"/>
+            </w:tcMar>
+            <w:vAlign w:val="center"/>
+          </w:tcPr>
+          <w:p>
+            <w:pPr>
+              <w:jc w:val="center"/>
+              <w:spacing w:after="100" w:before="100" w:line="240"/>
+              <w:ind w:firstLine="0" w:left="100" w:right="100"/>
+            </w:pPr>
+            <w:r xmlns:w="http://schemas.openxmlformats.org/wordprocessingml/2006/main" xmlns:wp="http://schemas.openxmlformats.org/drawingml/2006/wordprocessingDrawing" xmlns:r="http://schemas.openxmlformats.org/officeDocument/2006/relationships" xmlns:w14="http://schemas.microsoft.com/office/word/2010/wordml">
+              <w:rPr>
+                <w:rFonts w:ascii="Arial" w:hAnsi="Arial" w:eastAsia="Arial" w:cs="Arial"/>
+                <w:sz w:val="22"/>
+                <w:szCs w:val="22"/>
+                <w:color w:val="000000"/>
+              </w:rPr>
+              <w:t xml:space="preserve">1,883 (9.5%)</w:t>
             </w:r>
           </w:p>
         </w:tc>
@@ -1461,65 +1461,65 @@
                 <w:szCs w:val="22"/>
                 <w:color w:val="000000"/>
               </w:rPr>
-              <w:t xml:space="preserve">5,032 (21%)</w:t>
-            </w:r>
-          </w:p>
-        </w:tc>
-        <w:tc>
-          <w:tcPr>
-            <w:tcBorders/>
-            <w:shd w:val="clear" w:color="auto" w:fill="FFFFFF"/>
-            <w:tcMar>
-              <w:top w:w="0" w:type="dxa"/>
-              <w:bottom w:w="0" w:type="dxa"/>
-              <w:left w:w="0" w:type="dxa"/>
-              <w:right w:w="0" w:type="dxa"/>
-            </w:tcMar>
-            <w:vAlign w:val="center"/>
-          </w:tcPr>
-          <w:p>
-            <w:pPr>
-              <w:jc w:val="center"/>
-              <w:spacing w:after="100" w:before="100" w:line="240"/>
-              <w:ind w:firstLine="0" w:left="100" w:right="100"/>
-            </w:pPr>
-            <w:r xmlns:w="http://schemas.openxmlformats.org/wordprocessingml/2006/main" xmlns:wp="http://schemas.openxmlformats.org/drawingml/2006/wordprocessingDrawing" xmlns:r="http://schemas.openxmlformats.org/officeDocument/2006/relationships" xmlns:w14="http://schemas.microsoft.com/office/word/2010/wordml">
-              <w:rPr>
-                <w:rFonts w:ascii="Arial" w:hAnsi="Arial" w:eastAsia="Arial" w:cs="Arial"/>
-                <w:sz w:val="22"/>
-                <w:szCs w:val="22"/>
-                <w:color w:val="000000"/>
-              </w:rPr>
-              <w:t xml:space="preserve">849 (21%)</w:t>
-            </w:r>
-          </w:p>
-        </w:tc>
-        <w:tc>
-          <w:tcPr>
-            <w:tcBorders/>
-            <w:shd w:val="clear" w:color="auto" w:fill="FFFFFF"/>
-            <w:tcMar>
-              <w:top w:w="0" w:type="dxa"/>
-              <w:bottom w:w="0" w:type="dxa"/>
-              <w:left w:w="0" w:type="dxa"/>
-              <w:right w:w="0" w:type="dxa"/>
-            </w:tcMar>
-            <w:vAlign w:val="center"/>
-          </w:tcPr>
-          <w:p>
-            <w:pPr>
-              <w:jc w:val="center"/>
-              <w:spacing w:after="100" w:before="100" w:line="240"/>
-              <w:ind w:firstLine="0" w:left="100" w:right="100"/>
-            </w:pPr>
-            <w:r xmlns:w="http://schemas.openxmlformats.org/wordprocessingml/2006/main" xmlns:wp="http://schemas.openxmlformats.org/drawingml/2006/wordprocessingDrawing" xmlns:r="http://schemas.openxmlformats.org/officeDocument/2006/relationships" xmlns:w14="http://schemas.microsoft.com/office/word/2010/wordml">
-              <w:rPr>
-                <w:rFonts w:ascii="Arial" w:hAnsi="Arial" w:eastAsia="Arial" w:cs="Arial"/>
-                <w:sz w:val="22"/>
-                <w:szCs w:val="22"/>
-                <w:color w:val="000000"/>
-              </w:rPr>
-              <w:t xml:space="preserve">4,183 (21%)</w:t>
+              <w:t xml:space="preserve">4,991 (21%)</w:t>
+            </w:r>
+          </w:p>
+        </w:tc>
+        <w:tc>
+          <w:tcPr>
+            <w:tcBorders/>
+            <w:shd w:val="clear" w:color="auto" w:fill="FFFFFF"/>
+            <w:tcMar>
+              <w:top w:w="0" w:type="dxa"/>
+              <w:bottom w:w="0" w:type="dxa"/>
+              <w:left w:w="0" w:type="dxa"/>
+              <w:right w:w="0" w:type="dxa"/>
+            </w:tcMar>
+            <w:vAlign w:val="center"/>
+          </w:tcPr>
+          <w:p>
+            <w:pPr>
+              <w:jc w:val="center"/>
+              <w:spacing w:after="100" w:before="100" w:line="240"/>
+              <w:ind w:firstLine="0" w:left="100" w:right="100"/>
+            </w:pPr>
+            <w:r xmlns:w="http://schemas.openxmlformats.org/wordprocessingml/2006/main" xmlns:wp="http://schemas.openxmlformats.org/drawingml/2006/wordprocessingDrawing" xmlns:r="http://schemas.openxmlformats.org/officeDocument/2006/relationships" xmlns:w14="http://schemas.microsoft.com/office/word/2010/wordml">
+              <w:rPr>
+                <w:rFonts w:ascii="Arial" w:hAnsi="Arial" w:eastAsia="Arial" w:cs="Arial"/>
+                <w:sz w:val="22"/>
+                <w:szCs w:val="22"/>
+                <w:color w:val="000000"/>
+              </w:rPr>
+              <w:t xml:space="preserve">844 (21%)</w:t>
+            </w:r>
+          </w:p>
+        </w:tc>
+        <w:tc>
+          <w:tcPr>
+            <w:tcBorders/>
+            <w:shd w:val="clear" w:color="auto" w:fill="FFFFFF"/>
+            <w:tcMar>
+              <w:top w:w="0" w:type="dxa"/>
+              <w:bottom w:w="0" w:type="dxa"/>
+              <w:left w:w="0" w:type="dxa"/>
+              <w:right w:w="0" w:type="dxa"/>
+            </w:tcMar>
+            <w:vAlign w:val="center"/>
+          </w:tcPr>
+          <w:p>
+            <w:pPr>
+              <w:jc w:val="center"/>
+              <w:spacing w:after="100" w:before="100" w:line="240"/>
+              <w:ind w:firstLine="0" w:left="100" w:right="100"/>
+            </w:pPr>
+            <w:r xmlns:w="http://schemas.openxmlformats.org/wordprocessingml/2006/main" xmlns:wp="http://schemas.openxmlformats.org/drawingml/2006/wordprocessingDrawing" xmlns:r="http://schemas.openxmlformats.org/officeDocument/2006/relationships" xmlns:w14="http://schemas.microsoft.com/office/word/2010/wordml">
+              <w:rPr>
+                <w:rFonts w:ascii="Arial" w:hAnsi="Arial" w:eastAsia="Arial" w:cs="Arial"/>
+                <w:sz w:val="22"/>
+                <w:szCs w:val="22"/>
+                <w:color w:val="000000"/>
+              </w:rPr>
+              <w:t xml:space="preserve">4,147 (21%)</w:t>
             </w:r>
           </w:p>
         </w:tc>
@@ -1554,94 +1554,94 @@
                 <w:szCs w:val="22"/>
                 <w:color w:val="000000"/>
               </w:rPr>
-              <w:t xml:space="preserve">Big cities of Denmark</w:t>
-            </w:r>
-          </w:p>
-        </w:tc>
-        <w:tc>
-          <w:tcPr>
-            <w:tcBorders/>
-            <w:shd w:val="clear" w:color="auto" w:fill="FFFFFF"/>
-            <w:tcMar>
-              <w:top w:w="0" w:type="dxa"/>
-              <w:bottom w:w="0" w:type="dxa"/>
-              <w:left w:w="0" w:type="dxa"/>
-              <w:right w:w="0" w:type="dxa"/>
-            </w:tcMar>
-            <w:vAlign w:val="center"/>
-          </w:tcPr>
-          <w:p>
-            <w:pPr>
-              <w:jc w:val="center"/>
-              <w:spacing w:after="100" w:before="100" w:line="240"/>
-              <w:ind w:firstLine="0" w:left="100" w:right="100"/>
-            </w:pPr>
-            <w:r xmlns:w="http://schemas.openxmlformats.org/wordprocessingml/2006/main" xmlns:wp="http://schemas.openxmlformats.org/drawingml/2006/wordprocessingDrawing" xmlns:r="http://schemas.openxmlformats.org/officeDocument/2006/relationships" xmlns:w14="http://schemas.microsoft.com/office/word/2010/wordml">
-              <w:rPr>
-                <w:rFonts w:ascii="Arial" w:hAnsi="Arial" w:eastAsia="Arial" w:cs="Arial"/>
-                <w:sz w:val="22"/>
-                <w:szCs w:val="22"/>
-                <w:color w:val="000000"/>
-              </w:rPr>
-              <w:t xml:space="preserve">8,173 (34%)</w:t>
-            </w:r>
-          </w:p>
-        </w:tc>
-        <w:tc>
-          <w:tcPr>
-            <w:tcBorders/>
-            <w:shd w:val="clear" w:color="auto" w:fill="FFFFFF"/>
-            <w:tcMar>
-              <w:top w:w="0" w:type="dxa"/>
-              <w:bottom w:w="0" w:type="dxa"/>
-              <w:left w:w="0" w:type="dxa"/>
-              <w:right w:w="0" w:type="dxa"/>
-            </w:tcMar>
-            <w:vAlign w:val="center"/>
-          </w:tcPr>
-          <w:p>
-            <w:pPr>
-              <w:jc w:val="center"/>
-              <w:spacing w:after="100" w:before="100" w:line="240"/>
-              <w:ind w:firstLine="0" w:left="100" w:right="100"/>
-            </w:pPr>
-            <w:r xmlns:w="http://schemas.openxmlformats.org/wordprocessingml/2006/main" xmlns:wp="http://schemas.openxmlformats.org/drawingml/2006/wordprocessingDrawing" xmlns:r="http://schemas.openxmlformats.org/officeDocument/2006/relationships" xmlns:w14="http://schemas.microsoft.com/office/word/2010/wordml">
-              <w:rPr>
-                <w:rFonts w:ascii="Arial" w:hAnsi="Arial" w:eastAsia="Arial" w:cs="Arial"/>
-                <w:sz w:val="22"/>
-                <w:szCs w:val="22"/>
-                <w:color w:val="000000"/>
-              </w:rPr>
-              <w:t xml:space="preserve">1,375 (34%)</w:t>
-            </w:r>
-          </w:p>
-        </w:tc>
-        <w:tc>
-          <w:tcPr>
-            <w:tcBorders/>
-            <w:shd w:val="clear" w:color="auto" w:fill="FFFFFF"/>
-            <w:tcMar>
-              <w:top w:w="0" w:type="dxa"/>
-              <w:bottom w:w="0" w:type="dxa"/>
-              <w:left w:w="0" w:type="dxa"/>
-              <w:right w:w="0" w:type="dxa"/>
-            </w:tcMar>
-            <w:vAlign w:val="center"/>
-          </w:tcPr>
-          <w:p>
-            <w:pPr>
-              <w:jc w:val="center"/>
-              <w:spacing w:after="100" w:before="100" w:line="240"/>
-              <w:ind w:firstLine="0" w:left="100" w:right="100"/>
-            </w:pPr>
-            <w:r xmlns:w="http://schemas.openxmlformats.org/wordprocessingml/2006/main" xmlns:wp="http://schemas.openxmlformats.org/drawingml/2006/wordprocessingDrawing" xmlns:r="http://schemas.openxmlformats.org/officeDocument/2006/relationships" xmlns:w14="http://schemas.microsoft.com/office/word/2010/wordml">
-              <w:rPr>
-                <w:rFonts w:ascii="Arial" w:hAnsi="Arial" w:eastAsia="Arial" w:cs="Arial"/>
-                <w:sz w:val="22"/>
-                <w:szCs w:val="22"/>
-                <w:color w:val="000000"/>
-              </w:rPr>
-              <w:t xml:space="preserve">6,798 (34%)</w:t>
+              <w:t xml:space="preserve">Other Major Cities</w:t>
+            </w:r>
+          </w:p>
+        </w:tc>
+        <w:tc>
+          <w:tcPr>
+            <w:tcBorders/>
+            <w:shd w:val="clear" w:color="auto" w:fill="FFFFFF"/>
+            <w:tcMar>
+              <w:top w:w="0" w:type="dxa"/>
+              <w:bottom w:w="0" w:type="dxa"/>
+              <w:left w:w="0" w:type="dxa"/>
+              <w:right w:w="0" w:type="dxa"/>
+            </w:tcMar>
+            <w:vAlign w:val="center"/>
+          </w:tcPr>
+          <w:p>
+            <w:pPr>
+              <w:jc w:val="center"/>
+              <w:spacing w:after="100" w:before="100" w:line="240"/>
+              <w:ind w:firstLine="0" w:left="100" w:right="100"/>
+            </w:pPr>
+            <w:r xmlns:w="http://schemas.openxmlformats.org/wordprocessingml/2006/main" xmlns:wp="http://schemas.openxmlformats.org/drawingml/2006/wordprocessingDrawing" xmlns:r="http://schemas.openxmlformats.org/officeDocument/2006/relationships" xmlns:w14="http://schemas.microsoft.com/office/word/2010/wordml">
+              <w:rPr>
+                <w:rFonts w:ascii="Arial" w:hAnsi="Arial" w:eastAsia="Arial" w:cs="Arial"/>
+                <w:sz w:val="22"/>
+                <w:szCs w:val="22"/>
+                <w:color w:val="000000"/>
+              </w:rPr>
+              <w:t xml:space="preserve">8,116 (34%)</w:t>
+            </w:r>
+          </w:p>
+        </w:tc>
+        <w:tc>
+          <w:tcPr>
+            <w:tcBorders/>
+            <w:shd w:val="clear" w:color="auto" w:fill="FFFFFF"/>
+            <w:tcMar>
+              <w:top w:w="0" w:type="dxa"/>
+              <w:bottom w:w="0" w:type="dxa"/>
+              <w:left w:w="0" w:type="dxa"/>
+              <w:right w:w="0" w:type="dxa"/>
+            </w:tcMar>
+            <w:vAlign w:val="center"/>
+          </w:tcPr>
+          <w:p>
+            <w:pPr>
+              <w:jc w:val="center"/>
+              <w:spacing w:after="100" w:before="100" w:line="240"/>
+              <w:ind w:firstLine="0" w:left="100" w:right="100"/>
+            </w:pPr>
+            <w:r xmlns:w="http://schemas.openxmlformats.org/wordprocessingml/2006/main" xmlns:wp="http://schemas.openxmlformats.org/drawingml/2006/wordprocessingDrawing" xmlns:r="http://schemas.openxmlformats.org/officeDocument/2006/relationships" xmlns:w14="http://schemas.microsoft.com/office/word/2010/wordml">
+              <w:rPr>
+                <w:rFonts w:ascii="Arial" w:hAnsi="Arial" w:eastAsia="Arial" w:cs="Arial"/>
+                <w:sz w:val="22"/>
+                <w:szCs w:val="22"/>
+                <w:color w:val="000000"/>
+              </w:rPr>
+              <w:t xml:space="preserve">1,367 (34%)</w:t>
+            </w:r>
+          </w:p>
+        </w:tc>
+        <w:tc>
+          <w:tcPr>
+            <w:tcBorders/>
+            <w:shd w:val="clear" w:color="auto" w:fill="FFFFFF"/>
+            <w:tcMar>
+              <w:top w:w="0" w:type="dxa"/>
+              <w:bottom w:w="0" w:type="dxa"/>
+              <w:left w:w="0" w:type="dxa"/>
+              <w:right w:w="0" w:type="dxa"/>
+            </w:tcMar>
+            <w:vAlign w:val="center"/>
+          </w:tcPr>
+          <w:p>
+            <w:pPr>
+              <w:jc w:val="center"/>
+              <w:spacing w:after="100" w:before="100" w:line="240"/>
+              <w:ind w:firstLine="0" w:left="100" w:right="100"/>
+            </w:pPr>
+            <w:r xmlns:w="http://schemas.openxmlformats.org/wordprocessingml/2006/main" xmlns:wp="http://schemas.openxmlformats.org/drawingml/2006/wordprocessingDrawing" xmlns:r="http://schemas.openxmlformats.org/officeDocument/2006/relationships" xmlns:w14="http://schemas.microsoft.com/office/word/2010/wordml">
+              <w:rPr>
+                <w:rFonts w:ascii="Arial" w:hAnsi="Arial" w:eastAsia="Arial" w:cs="Arial"/>
+                <w:sz w:val="22"/>
+                <w:szCs w:val="22"/>
+                <w:color w:val="000000"/>
+              </w:rPr>
+              <w:t xml:space="preserve">6,749 (34%)</w:t>
             </w:r>
           </w:p>
         </w:tc>
@@ -1705,65 +1705,65 @@
                 <w:szCs w:val="22"/>
                 <w:color w:val="000000"/>
               </w:rPr>
-              <w:t xml:space="preserve">9,228 (38%)</w:t>
-            </w:r>
-          </w:p>
-        </w:tc>
-        <w:tc>
-          <w:tcPr>
-            <w:tcBorders/>
-            <w:shd w:val="clear" w:color="auto" w:fill="FFFFFF"/>
-            <w:tcMar>
-              <w:top w:w="0" w:type="dxa"/>
-              <w:bottom w:w="0" w:type="dxa"/>
-              <w:left w:w="0" w:type="dxa"/>
-              <w:right w:w="0" w:type="dxa"/>
-            </w:tcMar>
-            <w:vAlign w:val="center"/>
-          </w:tcPr>
-          <w:p>
-            <w:pPr>
-              <w:jc w:val="center"/>
-              <w:spacing w:after="100" w:before="100" w:line="240"/>
-              <w:ind w:firstLine="0" w:left="100" w:right="100"/>
-            </w:pPr>
-            <w:r xmlns:w="http://schemas.openxmlformats.org/wordprocessingml/2006/main" xmlns:wp="http://schemas.openxmlformats.org/drawingml/2006/wordprocessingDrawing" xmlns:r="http://schemas.openxmlformats.org/officeDocument/2006/relationships" xmlns:w14="http://schemas.microsoft.com/office/word/2010/wordml">
-              <w:rPr>
-                <w:rFonts w:ascii="Arial" w:hAnsi="Arial" w:eastAsia="Arial" w:cs="Arial"/>
-                <w:sz w:val="22"/>
-                <w:szCs w:val="22"/>
-                <w:color w:val="000000"/>
-              </w:rPr>
-              <w:t xml:space="preserve">1,569 (39%)</w:t>
-            </w:r>
-          </w:p>
-        </w:tc>
-        <w:tc>
-          <w:tcPr>
-            <w:tcBorders/>
-            <w:shd w:val="clear" w:color="auto" w:fill="FFFFFF"/>
-            <w:tcMar>
-              <w:top w:w="0" w:type="dxa"/>
-              <w:bottom w:w="0" w:type="dxa"/>
-              <w:left w:w="0" w:type="dxa"/>
-              <w:right w:w="0" w:type="dxa"/>
-            </w:tcMar>
-            <w:vAlign w:val="center"/>
-          </w:tcPr>
-          <w:p>
-            <w:pPr>
-              <w:jc w:val="center"/>
-              <w:spacing w:after="100" w:before="100" w:line="240"/>
-              <w:ind w:firstLine="0" w:left="100" w:right="100"/>
-            </w:pPr>
-            <w:r xmlns:w="http://schemas.openxmlformats.org/wordprocessingml/2006/main" xmlns:wp="http://schemas.openxmlformats.org/drawingml/2006/wordprocessingDrawing" xmlns:r="http://schemas.openxmlformats.org/officeDocument/2006/relationships" xmlns:w14="http://schemas.microsoft.com/office/word/2010/wordml">
-              <w:rPr>
-                <w:rFonts w:ascii="Arial" w:hAnsi="Arial" w:eastAsia="Arial" w:cs="Arial"/>
-                <w:sz w:val="22"/>
-                <w:szCs w:val="22"/>
-                <w:color w:val="000000"/>
-              </w:rPr>
-              <w:t xml:space="preserve">7,659 (38%)</w:t>
+              <w:t xml:space="preserve">9,170 (38%)</w:t>
+            </w:r>
+          </w:p>
+        </w:tc>
+        <w:tc>
+          <w:tcPr>
+            <w:tcBorders/>
+            <w:shd w:val="clear" w:color="auto" w:fill="FFFFFF"/>
+            <w:tcMar>
+              <w:top w:w="0" w:type="dxa"/>
+              <w:bottom w:w="0" w:type="dxa"/>
+              <w:left w:w="0" w:type="dxa"/>
+              <w:right w:w="0" w:type="dxa"/>
+            </w:tcMar>
+            <w:vAlign w:val="center"/>
+          </w:tcPr>
+          <w:p>
+            <w:pPr>
+              <w:jc w:val="center"/>
+              <w:spacing w:after="100" w:before="100" w:line="240"/>
+              <w:ind w:firstLine="0" w:left="100" w:right="100"/>
+            </w:pPr>
+            <w:r xmlns:w="http://schemas.openxmlformats.org/wordprocessingml/2006/main" xmlns:wp="http://schemas.openxmlformats.org/drawingml/2006/wordprocessingDrawing" xmlns:r="http://schemas.openxmlformats.org/officeDocument/2006/relationships" xmlns:w14="http://schemas.microsoft.com/office/word/2010/wordml">
+              <w:rPr>
+                <w:rFonts w:ascii="Arial" w:hAnsi="Arial" w:eastAsia="Arial" w:cs="Arial"/>
+                <w:sz w:val="22"/>
+                <w:szCs w:val="22"/>
+                <w:color w:val="000000"/>
+              </w:rPr>
+              <w:t xml:space="preserve">1,556 (39%)</w:t>
+            </w:r>
+          </w:p>
+        </w:tc>
+        <w:tc>
+          <w:tcPr>
+            <w:tcBorders/>
+            <w:shd w:val="clear" w:color="auto" w:fill="FFFFFF"/>
+            <w:tcMar>
+              <w:top w:w="0" w:type="dxa"/>
+              <w:bottom w:w="0" w:type="dxa"/>
+              <w:left w:w="0" w:type="dxa"/>
+              <w:right w:w="0" w:type="dxa"/>
+            </w:tcMar>
+            <w:vAlign w:val="center"/>
+          </w:tcPr>
+          <w:p>
+            <w:pPr>
+              <w:jc w:val="center"/>
+              <w:spacing w:after="100" w:before="100" w:line="240"/>
+              <w:ind w:firstLine="0" w:left="100" w:right="100"/>
+            </w:pPr>
+            <w:r xmlns:w="http://schemas.openxmlformats.org/wordprocessingml/2006/main" xmlns:wp="http://schemas.openxmlformats.org/drawingml/2006/wordprocessingDrawing" xmlns:r="http://schemas.openxmlformats.org/officeDocument/2006/relationships" xmlns:w14="http://schemas.microsoft.com/office/word/2010/wordml">
+              <w:rPr>
+                <w:rFonts w:ascii="Arial" w:hAnsi="Arial" w:eastAsia="Arial" w:cs="Arial"/>
+                <w:sz w:val="22"/>
+                <w:szCs w:val="22"/>
+                <w:color w:val="000000"/>
+              </w:rPr>
+              <w:t xml:space="preserve">7,614 (38%)</w:t>
             </w:r>
           </w:p>
         </w:tc>
@@ -1827,65 +1827,65 @@
                 <w:szCs w:val="22"/>
                 <w:color w:val="000000"/>
               </w:rPr>
-              <w:t xml:space="preserve">310 (1.3%)</w:t>
-            </w:r>
-          </w:p>
-        </w:tc>
-        <w:tc>
-          <w:tcPr>
-            <w:tcBorders/>
-            <w:shd w:val="clear" w:color="auto" w:fill="FFFFFF"/>
-            <w:tcMar>
-              <w:top w:w="0" w:type="dxa"/>
-              <w:bottom w:w="0" w:type="dxa"/>
-              <w:left w:w="0" w:type="dxa"/>
-              <w:right w:w="0" w:type="dxa"/>
-            </w:tcMar>
-            <w:vAlign w:val="center"/>
-          </w:tcPr>
-          <w:p>
-            <w:pPr>
-              <w:jc w:val="center"/>
-              <w:spacing w:after="100" w:before="100" w:line="240"/>
-              <w:ind w:firstLine="0" w:left="100" w:right="100"/>
-            </w:pPr>
-            <w:r xmlns:w="http://schemas.openxmlformats.org/wordprocessingml/2006/main" xmlns:wp="http://schemas.openxmlformats.org/drawingml/2006/wordprocessingDrawing" xmlns:r="http://schemas.openxmlformats.org/officeDocument/2006/relationships" xmlns:w14="http://schemas.microsoft.com/office/word/2010/wordml">
-              <w:rPr>
-                <w:rFonts w:ascii="Arial" w:hAnsi="Arial" w:eastAsia="Arial" w:cs="Arial"/>
-                <w:sz w:val="22"/>
-                <w:szCs w:val="22"/>
-                <w:color w:val="000000"/>
-              </w:rPr>
-              <w:t xml:space="preserve">62 (1.5%)</w:t>
-            </w:r>
-          </w:p>
-        </w:tc>
-        <w:tc>
-          <w:tcPr>
-            <w:tcBorders/>
-            <w:shd w:val="clear" w:color="auto" w:fill="FFFFFF"/>
-            <w:tcMar>
-              <w:top w:w="0" w:type="dxa"/>
-              <w:bottom w:w="0" w:type="dxa"/>
-              <w:left w:w="0" w:type="dxa"/>
-              <w:right w:w="0" w:type="dxa"/>
-            </w:tcMar>
-            <w:vAlign w:val="center"/>
-          </w:tcPr>
-          <w:p>
-            <w:pPr>
-              <w:jc w:val="center"/>
-              <w:spacing w:after="100" w:before="100" w:line="240"/>
-              <w:ind w:firstLine="0" w:left="100" w:right="100"/>
-            </w:pPr>
-            <w:r xmlns:w="http://schemas.openxmlformats.org/wordprocessingml/2006/main" xmlns:wp="http://schemas.openxmlformats.org/drawingml/2006/wordprocessingDrawing" xmlns:r="http://schemas.openxmlformats.org/officeDocument/2006/relationships" xmlns:w14="http://schemas.microsoft.com/office/word/2010/wordml">
-              <w:rPr>
-                <w:rFonts w:ascii="Arial" w:hAnsi="Arial" w:eastAsia="Arial" w:cs="Arial"/>
-                <w:sz w:val="22"/>
-                <w:szCs w:val="22"/>
-                <w:color w:val="000000"/>
-              </w:rPr>
-              <w:t xml:space="preserve">248 (1.2%)</w:t>
+              <w:t xml:space="preserve">307 (1.3%)</w:t>
+            </w:r>
+          </w:p>
+        </w:tc>
+        <w:tc>
+          <w:tcPr>
+            <w:tcBorders/>
+            <w:shd w:val="clear" w:color="auto" w:fill="FFFFFF"/>
+            <w:tcMar>
+              <w:top w:w="0" w:type="dxa"/>
+              <w:bottom w:w="0" w:type="dxa"/>
+              <w:left w:w="0" w:type="dxa"/>
+              <w:right w:w="0" w:type="dxa"/>
+            </w:tcMar>
+            <w:vAlign w:val="center"/>
+          </w:tcPr>
+          <w:p>
+            <w:pPr>
+              <w:jc w:val="center"/>
+              <w:spacing w:after="100" w:before="100" w:line="240"/>
+              <w:ind w:firstLine="0" w:left="100" w:right="100"/>
+            </w:pPr>
+            <w:r xmlns:w="http://schemas.openxmlformats.org/wordprocessingml/2006/main" xmlns:wp="http://schemas.openxmlformats.org/drawingml/2006/wordprocessingDrawing" xmlns:r="http://schemas.openxmlformats.org/officeDocument/2006/relationships" xmlns:w14="http://schemas.microsoft.com/office/word/2010/wordml">
+              <w:rPr>
+                <w:rFonts w:ascii="Arial" w:hAnsi="Arial" w:eastAsia="Arial" w:cs="Arial"/>
+                <w:sz w:val="22"/>
+                <w:szCs w:val="22"/>
+                <w:color w:val="000000"/>
+              </w:rPr>
+              <w:t xml:space="preserve">61 (1.5%)</w:t>
+            </w:r>
+          </w:p>
+        </w:tc>
+        <w:tc>
+          <w:tcPr>
+            <w:tcBorders/>
+            <w:shd w:val="clear" w:color="auto" w:fill="FFFFFF"/>
+            <w:tcMar>
+              <w:top w:w="0" w:type="dxa"/>
+              <w:bottom w:w="0" w:type="dxa"/>
+              <w:left w:w="0" w:type="dxa"/>
+              <w:right w:w="0" w:type="dxa"/>
+            </w:tcMar>
+            <w:vAlign w:val="center"/>
+          </w:tcPr>
+          <w:p>
+            <w:pPr>
+              <w:jc w:val="center"/>
+              <w:spacing w:after="100" w:before="100" w:line="240"/>
+              <w:ind w:firstLine="0" w:left="100" w:right="100"/>
+            </w:pPr>
+            <w:r xmlns:w="http://schemas.openxmlformats.org/wordprocessingml/2006/main" xmlns:wp="http://schemas.openxmlformats.org/drawingml/2006/wordprocessingDrawing" xmlns:r="http://schemas.openxmlformats.org/officeDocument/2006/relationships" xmlns:w14="http://schemas.microsoft.com/office/word/2010/wordml">
+              <w:rPr>
+                <w:rFonts w:ascii="Arial" w:hAnsi="Arial" w:eastAsia="Arial" w:cs="Arial"/>
+                <w:sz w:val="22"/>
+                <w:szCs w:val="22"/>
+                <w:color w:val="000000"/>
+              </w:rPr>
+              <w:t xml:space="preserve">246 (1.2%)</w:t>
             </w:r>
           </w:p>
         </w:tc>
@@ -1949,65 +1949,65 @@
                 <w:szCs w:val="22"/>
                 <w:color w:val="000000"/>
               </w:rPr>
-              <w:t xml:space="preserve">1,168 (4.9%)</w:t>
-            </w:r>
-          </w:p>
-        </w:tc>
-        <w:tc>
-          <w:tcPr>
-            <w:tcBorders/>
-            <w:shd w:val="clear" w:color="auto" w:fill="FFFFFF"/>
-            <w:tcMar>
-              <w:top w:w="0" w:type="dxa"/>
-              <w:bottom w:w="0" w:type="dxa"/>
-              <w:left w:w="0" w:type="dxa"/>
-              <w:right w:w="0" w:type="dxa"/>
-            </w:tcMar>
-            <w:vAlign w:val="center"/>
-          </w:tcPr>
-          <w:p>
-            <w:pPr>
-              <w:jc w:val="center"/>
-              <w:spacing w:after="100" w:before="100" w:line="240"/>
-              <w:ind w:firstLine="0" w:left="100" w:right="100"/>
-            </w:pPr>
-            <w:r xmlns:w="http://schemas.openxmlformats.org/wordprocessingml/2006/main" xmlns:wp="http://schemas.openxmlformats.org/drawingml/2006/wordprocessingDrawing" xmlns:r="http://schemas.openxmlformats.org/officeDocument/2006/relationships" xmlns:w14="http://schemas.microsoft.com/office/word/2010/wordml">
-              <w:rPr>
-                <w:rFonts w:ascii="Arial" w:hAnsi="Arial" w:eastAsia="Arial" w:cs="Arial"/>
-                <w:sz w:val="22"/>
-                <w:szCs w:val="22"/>
-                <w:color w:val="000000"/>
-              </w:rPr>
-              <w:t xml:space="preserve">133 (3.3%)</w:t>
-            </w:r>
-          </w:p>
-        </w:tc>
-        <w:tc>
-          <w:tcPr>
-            <w:tcBorders/>
-            <w:shd w:val="clear" w:color="auto" w:fill="FFFFFF"/>
-            <w:tcMar>
-              <w:top w:w="0" w:type="dxa"/>
-              <w:bottom w:w="0" w:type="dxa"/>
-              <w:left w:w="0" w:type="dxa"/>
-              <w:right w:w="0" w:type="dxa"/>
-            </w:tcMar>
-            <w:vAlign w:val="center"/>
-          </w:tcPr>
-          <w:p>
-            <w:pPr>
-              <w:jc w:val="center"/>
-              <w:spacing w:after="100" w:before="100" w:line="240"/>
-              <w:ind w:firstLine="0" w:left="100" w:right="100"/>
-            </w:pPr>
-            <w:r xmlns:w="http://schemas.openxmlformats.org/wordprocessingml/2006/main" xmlns:wp="http://schemas.openxmlformats.org/drawingml/2006/wordprocessingDrawing" xmlns:r="http://schemas.openxmlformats.org/officeDocument/2006/relationships" xmlns:w14="http://schemas.microsoft.com/office/word/2010/wordml">
-              <w:rPr>
-                <w:rFonts w:ascii="Arial" w:hAnsi="Arial" w:eastAsia="Arial" w:cs="Arial"/>
-                <w:sz w:val="22"/>
-                <w:szCs w:val="22"/>
-                <w:color w:val="000000"/>
-              </w:rPr>
-              <w:t xml:space="preserve">1,035 (5.2%)</w:t>
+              <w:t xml:space="preserve">1,160 (4.9%)</w:t>
+            </w:r>
+          </w:p>
+        </w:tc>
+        <w:tc>
+          <w:tcPr>
+            <w:tcBorders/>
+            <w:shd w:val="clear" w:color="auto" w:fill="FFFFFF"/>
+            <w:tcMar>
+              <w:top w:w="0" w:type="dxa"/>
+              <w:bottom w:w="0" w:type="dxa"/>
+              <w:left w:w="0" w:type="dxa"/>
+              <w:right w:w="0" w:type="dxa"/>
+            </w:tcMar>
+            <w:vAlign w:val="center"/>
+          </w:tcPr>
+          <w:p>
+            <w:pPr>
+              <w:jc w:val="center"/>
+              <w:spacing w:after="100" w:before="100" w:line="240"/>
+              <w:ind w:firstLine="0" w:left="100" w:right="100"/>
+            </w:pPr>
+            <w:r xmlns:w="http://schemas.openxmlformats.org/wordprocessingml/2006/main" xmlns:wp="http://schemas.openxmlformats.org/drawingml/2006/wordprocessingDrawing" xmlns:r="http://schemas.openxmlformats.org/officeDocument/2006/relationships" xmlns:w14="http://schemas.microsoft.com/office/word/2010/wordml">
+              <w:rPr>
+                <w:rFonts w:ascii="Arial" w:hAnsi="Arial" w:eastAsia="Arial" w:cs="Arial"/>
+                <w:sz w:val="22"/>
+                <w:szCs w:val="22"/>
+                <w:color w:val="000000"/>
+              </w:rPr>
+              <w:t xml:space="preserve">132 (3.3%)</w:t>
+            </w:r>
+          </w:p>
+        </w:tc>
+        <w:tc>
+          <w:tcPr>
+            <w:tcBorders/>
+            <w:shd w:val="clear" w:color="auto" w:fill="FFFFFF"/>
+            <w:tcMar>
+              <w:top w:w="0" w:type="dxa"/>
+              <w:bottom w:w="0" w:type="dxa"/>
+              <w:left w:w="0" w:type="dxa"/>
+              <w:right w:w="0" w:type="dxa"/>
+            </w:tcMar>
+            <w:vAlign w:val="center"/>
+          </w:tcPr>
+          <w:p>
+            <w:pPr>
+              <w:jc w:val="center"/>
+              <w:spacing w:after="100" w:before="100" w:line="240"/>
+              <w:ind w:firstLine="0" w:left="100" w:right="100"/>
+            </w:pPr>
+            <w:r xmlns:w="http://schemas.openxmlformats.org/wordprocessingml/2006/main" xmlns:wp="http://schemas.openxmlformats.org/drawingml/2006/wordprocessingDrawing" xmlns:r="http://schemas.openxmlformats.org/officeDocument/2006/relationships" xmlns:w14="http://schemas.microsoft.com/office/word/2010/wordml">
+              <w:rPr>
+                <w:rFonts w:ascii="Arial" w:hAnsi="Arial" w:eastAsia="Arial" w:cs="Arial"/>
+                <w:sz w:val="22"/>
+                <w:szCs w:val="22"/>
+                <w:color w:val="000000"/>
+              </w:rPr>
+              <w:t xml:space="preserve">1,028 (5.2%)</w:t>
             </w:r>
           </w:p>
         </w:tc>
@@ -2071,7 +2071,7 @@
                 <w:szCs w:val="22"/>
                 <w:color w:val="000000"/>
               </w:rPr>
-              <w:t xml:space="preserve">155 (0.6%)</w:t>
+              <w:t xml:space="preserve">154 (0.6%)</w:t>
             </w:r>
           </w:p>
         </w:tc>
@@ -2129,7 +2129,7 @@
                 <w:szCs w:val="22"/>
                 <w:color w:val="000000"/>
               </w:rPr>
-              <w:t xml:space="preserve">132 (0.7%)</w:t>
+              <w:t xml:space="preserve">131 (0.7%)</w:t>
             </w:r>
           </w:p>
         </w:tc>
@@ -2287,94 +2287,94 @@
                 <w:szCs w:val="22"/>
                 <w:color w:val="000000"/>
               </w:rPr>
-              <w:t xml:space="preserve">Greater Copenhagen</w:t>
-            </w:r>
-          </w:p>
-        </w:tc>
-        <w:tc>
-          <w:tcPr>
-            <w:tcBorders/>
-            <w:shd w:val="clear" w:color="auto" w:fill="FFFFFF"/>
-            <w:tcMar>
-              <w:top w:w="0" w:type="dxa"/>
-              <w:bottom w:w="0" w:type="dxa"/>
-              <w:left w:w="0" w:type="dxa"/>
-              <w:right w:w="0" w:type="dxa"/>
-            </w:tcMar>
-            <w:vAlign w:val="center"/>
-          </w:tcPr>
-          <w:p>
-            <w:pPr>
-              <w:jc w:val="center"/>
-              <w:spacing w:after="100" w:before="100" w:line="240"/>
-              <w:ind w:firstLine="0" w:left="100" w:right="100"/>
-            </w:pPr>
-            <w:r xmlns:w="http://schemas.openxmlformats.org/wordprocessingml/2006/main" xmlns:wp="http://schemas.openxmlformats.org/drawingml/2006/wordprocessingDrawing" xmlns:r="http://schemas.openxmlformats.org/officeDocument/2006/relationships" xmlns:w14="http://schemas.microsoft.com/office/word/2010/wordml">
-              <w:rPr>
-                <w:rFonts w:ascii="Arial" w:hAnsi="Arial" w:eastAsia="Arial" w:cs="Arial"/>
-                <w:sz w:val="22"/>
-                <w:szCs w:val="22"/>
-                <w:color w:val="000000"/>
-              </w:rPr>
-              <w:t xml:space="preserve">1,940 (8.1%)</w:t>
-            </w:r>
-          </w:p>
-        </w:tc>
-        <w:tc>
-          <w:tcPr>
-            <w:tcBorders/>
-            <w:shd w:val="clear" w:color="auto" w:fill="FFFFFF"/>
-            <w:tcMar>
-              <w:top w:w="0" w:type="dxa"/>
-              <w:bottom w:w="0" w:type="dxa"/>
-              <w:left w:w="0" w:type="dxa"/>
-              <w:right w:w="0" w:type="dxa"/>
-            </w:tcMar>
-            <w:vAlign w:val="center"/>
-          </w:tcPr>
-          <w:p>
-            <w:pPr>
-              <w:jc w:val="center"/>
-              <w:spacing w:after="100" w:before="100" w:line="240"/>
-              <w:ind w:firstLine="0" w:left="100" w:right="100"/>
-            </w:pPr>
-            <w:r xmlns:w="http://schemas.openxmlformats.org/wordprocessingml/2006/main" xmlns:wp="http://schemas.openxmlformats.org/drawingml/2006/wordprocessingDrawing" xmlns:r="http://schemas.openxmlformats.org/officeDocument/2006/relationships" xmlns:w14="http://schemas.microsoft.com/office/word/2010/wordml">
-              <w:rPr>
-                <w:rFonts w:ascii="Arial" w:hAnsi="Arial" w:eastAsia="Arial" w:cs="Arial"/>
-                <w:sz w:val="22"/>
-                <w:szCs w:val="22"/>
-                <w:color w:val="000000"/>
-              </w:rPr>
-              <w:t xml:space="preserve">339 (8.5%)</w:t>
-            </w:r>
-          </w:p>
-        </w:tc>
-        <w:tc>
-          <w:tcPr>
-            <w:tcBorders/>
-            <w:shd w:val="clear" w:color="auto" w:fill="FFFFFF"/>
-            <w:tcMar>
-              <w:top w:w="0" w:type="dxa"/>
-              <w:bottom w:w="0" w:type="dxa"/>
-              <w:left w:w="0" w:type="dxa"/>
-              <w:right w:w="0" w:type="dxa"/>
-            </w:tcMar>
-            <w:vAlign w:val="center"/>
-          </w:tcPr>
-          <w:p>
-            <w:pPr>
-              <w:jc w:val="center"/>
-              <w:spacing w:after="100" w:before="100" w:line="240"/>
-              <w:ind w:firstLine="0" w:left="100" w:right="100"/>
-            </w:pPr>
-            <w:r xmlns:w="http://schemas.openxmlformats.org/wordprocessingml/2006/main" xmlns:wp="http://schemas.openxmlformats.org/drawingml/2006/wordprocessingDrawing" xmlns:r="http://schemas.openxmlformats.org/officeDocument/2006/relationships" xmlns:w14="http://schemas.microsoft.com/office/word/2010/wordml">
-              <w:rPr>
-                <w:rFonts w:ascii="Arial" w:hAnsi="Arial" w:eastAsia="Arial" w:cs="Arial"/>
-                <w:sz w:val="22"/>
-                <w:szCs w:val="22"/>
-                <w:color w:val="000000"/>
-              </w:rPr>
-              <w:t xml:space="preserve">1,601 (8.0%)</w:t>
+              <w:t xml:space="preserve">Capital Region of Denmark</w:t>
+            </w:r>
+          </w:p>
+        </w:tc>
+        <w:tc>
+          <w:tcPr>
+            <w:tcBorders/>
+            <w:shd w:val="clear" w:color="auto" w:fill="FFFFFF"/>
+            <w:tcMar>
+              <w:top w:w="0" w:type="dxa"/>
+              <w:bottom w:w="0" w:type="dxa"/>
+              <w:left w:w="0" w:type="dxa"/>
+              <w:right w:w="0" w:type="dxa"/>
+            </w:tcMar>
+            <w:vAlign w:val="center"/>
+          </w:tcPr>
+          <w:p>
+            <w:pPr>
+              <w:jc w:val="center"/>
+              <w:spacing w:after="100" w:before="100" w:line="240"/>
+              <w:ind w:firstLine="0" w:left="100" w:right="100"/>
+            </w:pPr>
+            <w:r xmlns:w="http://schemas.openxmlformats.org/wordprocessingml/2006/main" xmlns:wp="http://schemas.openxmlformats.org/drawingml/2006/wordprocessingDrawing" xmlns:r="http://schemas.openxmlformats.org/officeDocument/2006/relationships" xmlns:w14="http://schemas.microsoft.com/office/word/2010/wordml">
+              <w:rPr>
+                <w:rFonts w:ascii="Arial" w:hAnsi="Arial" w:eastAsia="Arial" w:cs="Arial"/>
+                <w:sz w:val="22"/>
+                <w:szCs w:val="22"/>
+                <w:color w:val="000000"/>
+              </w:rPr>
+              <w:t xml:space="preserve">7,959 (33%)</w:t>
+            </w:r>
+          </w:p>
+        </w:tc>
+        <w:tc>
+          <w:tcPr>
+            <w:tcBorders/>
+            <w:shd w:val="clear" w:color="auto" w:fill="FFFFFF"/>
+            <w:tcMar>
+              <w:top w:w="0" w:type="dxa"/>
+              <w:bottom w:w="0" w:type="dxa"/>
+              <w:left w:w="0" w:type="dxa"/>
+              <w:right w:w="0" w:type="dxa"/>
+            </w:tcMar>
+            <w:vAlign w:val="center"/>
+          </w:tcPr>
+          <w:p>
+            <w:pPr>
+              <w:jc w:val="center"/>
+              <w:spacing w:after="100" w:before="100" w:line="240"/>
+              <w:ind w:firstLine="0" w:left="100" w:right="100"/>
+            </w:pPr>
+            <w:r xmlns:w="http://schemas.openxmlformats.org/wordprocessingml/2006/main" xmlns:wp="http://schemas.openxmlformats.org/drawingml/2006/wordprocessingDrawing" xmlns:r="http://schemas.openxmlformats.org/officeDocument/2006/relationships" xmlns:w14="http://schemas.microsoft.com/office/word/2010/wordml">
+              <w:rPr>
+                <w:rFonts w:ascii="Arial" w:hAnsi="Arial" w:eastAsia="Arial" w:cs="Arial"/>
+                <w:sz w:val="22"/>
+                <w:szCs w:val="22"/>
+                <w:color w:val="000000"/>
+              </w:rPr>
+              <w:t xml:space="preserve">1,339 (34%)</w:t>
+            </w:r>
+          </w:p>
+        </w:tc>
+        <w:tc>
+          <w:tcPr>
+            <w:tcBorders/>
+            <w:shd w:val="clear" w:color="auto" w:fill="FFFFFF"/>
+            <w:tcMar>
+              <w:top w:w="0" w:type="dxa"/>
+              <w:bottom w:w="0" w:type="dxa"/>
+              <w:left w:w="0" w:type="dxa"/>
+              <w:right w:w="0" w:type="dxa"/>
+            </w:tcMar>
+            <w:vAlign w:val="center"/>
+          </w:tcPr>
+          <w:p>
+            <w:pPr>
+              <w:jc w:val="center"/>
+              <w:spacing w:after="100" w:before="100" w:line="240"/>
+              <w:ind w:firstLine="0" w:left="100" w:right="100"/>
+            </w:pPr>
+            <w:r xmlns:w="http://schemas.openxmlformats.org/wordprocessingml/2006/main" xmlns:wp="http://schemas.openxmlformats.org/drawingml/2006/wordprocessingDrawing" xmlns:r="http://schemas.openxmlformats.org/officeDocument/2006/relationships" xmlns:w14="http://schemas.microsoft.com/office/word/2010/wordml">
+              <w:rPr>
+                <w:rFonts w:ascii="Arial" w:hAnsi="Arial" w:eastAsia="Arial" w:cs="Arial"/>
+                <w:sz w:val="22"/>
+                <w:szCs w:val="22"/>
+                <w:color w:val="000000"/>
+              </w:rPr>
+              <w:t xml:space="preserve">6,620 (33%)</w:t>
             </w:r>
           </w:p>
         </w:tc>
@@ -2409,94 +2409,94 @@
                 <w:szCs w:val="22"/>
                 <w:color w:val="000000"/>
               </w:rPr>
-              <w:t xml:space="preserve">Big cities of Denmark</w:t>
-            </w:r>
-          </w:p>
-        </w:tc>
-        <w:tc>
-          <w:tcPr>
-            <w:tcBorders/>
-            <w:shd w:val="clear" w:color="auto" w:fill="FFFFFF"/>
-            <w:tcMar>
-              <w:top w:w="0" w:type="dxa"/>
-              <w:bottom w:w="0" w:type="dxa"/>
-              <w:left w:w="0" w:type="dxa"/>
-              <w:right w:w="0" w:type="dxa"/>
-            </w:tcMar>
-            <w:vAlign w:val="center"/>
-          </w:tcPr>
-          <w:p>
-            <w:pPr>
-              <w:jc w:val="center"/>
-              <w:spacing w:after="100" w:before="100" w:line="240"/>
-              <w:ind w:firstLine="0" w:left="100" w:right="100"/>
-            </w:pPr>
-            <w:r xmlns:w="http://schemas.openxmlformats.org/wordprocessingml/2006/main" xmlns:wp="http://schemas.openxmlformats.org/drawingml/2006/wordprocessingDrawing" xmlns:r="http://schemas.openxmlformats.org/officeDocument/2006/relationships" xmlns:w14="http://schemas.microsoft.com/office/word/2010/wordml">
-              <w:rPr>
-                <w:rFonts w:ascii="Arial" w:hAnsi="Arial" w:eastAsia="Arial" w:cs="Arial"/>
-                <w:sz w:val="22"/>
-                <w:szCs w:val="22"/>
-                <w:color w:val="000000"/>
-              </w:rPr>
-              <w:t xml:space="preserve">9,649 (40%)</w:t>
-            </w:r>
-          </w:p>
-        </w:tc>
-        <w:tc>
-          <w:tcPr>
-            <w:tcBorders/>
-            <w:shd w:val="clear" w:color="auto" w:fill="FFFFFF"/>
-            <w:tcMar>
-              <w:top w:w="0" w:type="dxa"/>
-              <w:bottom w:w="0" w:type="dxa"/>
-              <w:left w:w="0" w:type="dxa"/>
-              <w:right w:w="0" w:type="dxa"/>
-            </w:tcMar>
-            <w:vAlign w:val="center"/>
-          </w:tcPr>
-          <w:p>
-            <w:pPr>
-              <w:jc w:val="center"/>
-              <w:spacing w:after="100" w:before="100" w:line="240"/>
-              <w:ind w:firstLine="0" w:left="100" w:right="100"/>
-            </w:pPr>
-            <w:r xmlns:w="http://schemas.openxmlformats.org/wordprocessingml/2006/main" xmlns:wp="http://schemas.openxmlformats.org/drawingml/2006/wordprocessingDrawing" xmlns:r="http://schemas.openxmlformats.org/officeDocument/2006/relationships" xmlns:w14="http://schemas.microsoft.com/office/word/2010/wordml">
-              <w:rPr>
-                <w:rFonts w:ascii="Arial" w:hAnsi="Arial" w:eastAsia="Arial" w:cs="Arial"/>
-                <w:sz w:val="22"/>
-                <w:szCs w:val="22"/>
-                <w:color w:val="000000"/>
-              </w:rPr>
-              <w:t xml:space="preserve">1,614 (40%)</w:t>
-            </w:r>
-          </w:p>
-        </w:tc>
-        <w:tc>
-          <w:tcPr>
-            <w:tcBorders/>
-            <w:shd w:val="clear" w:color="auto" w:fill="FFFFFF"/>
-            <w:tcMar>
-              <w:top w:w="0" w:type="dxa"/>
-              <w:bottom w:w="0" w:type="dxa"/>
-              <w:left w:w="0" w:type="dxa"/>
-              <w:right w:w="0" w:type="dxa"/>
-            </w:tcMar>
-            <w:vAlign w:val="center"/>
-          </w:tcPr>
-          <w:p>
-            <w:pPr>
-              <w:jc w:val="center"/>
-              <w:spacing w:after="100" w:before="100" w:line="240"/>
-              <w:ind w:firstLine="0" w:left="100" w:right="100"/>
-            </w:pPr>
-            <w:r xmlns:w="http://schemas.openxmlformats.org/wordprocessingml/2006/main" xmlns:wp="http://schemas.openxmlformats.org/drawingml/2006/wordprocessingDrawing" xmlns:r="http://schemas.openxmlformats.org/officeDocument/2006/relationships" xmlns:w14="http://schemas.microsoft.com/office/word/2010/wordml">
-              <w:rPr>
-                <w:rFonts w:ascii="Arial" w:hAnsi="Arial" w:eastAsia="Arial" w:cs="Arial"/>
-                <w:sz w:val="22"/>
-                <w:szCs w:val="22"/>
-                <w:color w:val="000000"/>
-              </w:rPr>
-              <w:t xml:space="preserve">8,035 (40%)</w:t>
+              <w:t xml:space="preserve">Cities &gt;50K population</w:t>
+            </w:r>
+          </w:p>
+        </w:tc>
+        <w:tc>
+          <w:tcPr>
+            <w:tcBorders/>
+            <w:shd w:val="clear" w:color="auto" w:fill="FFFFFF"/>
+            <w:tcMar>
+              <w:top w:w="0" w:type="dxa"/>
+              <w:bottom w:w="0" w:type="dxa"/>
+              <w:left w:w="0" w:type="dxa"/>
+              <w:right w:w="0" w:type="dxa"/>
+            </w:tcMar>
+            <w:vAlign w:val="center"/>
+          </w:tcPr>
+          <w:p>
+            <w:pPr>
+              <w:jc w:val="center"/>
+              <w:spacing w:after="100" w:before="100" w:line="240"/>
+              <w:ind w:firstLine="0" w:left="100" w:right="100"/>
+            </w:pPr>
+            <w:r xmlns:w="http://schemas.openxmlformats.org/wordprocessingml/2006/main" xmlns:wp="http://schemas.openxmlformats.org/drawingml/2006/wordprocessingDrawing" xmlns:r="http://schemas.openxmlformats.org/officeDocument/2006/relationships" xmlns:w14="http://schemas.microsoft.com/office/word/2010/wordml">
+              <w:rPr>
+                <w:rFonts w:ascii="Arial" w:hAnsi="Arial" w:eastAsia="Arial" w:cs="Arial"/>
+                <w:sz w:val="22"/>
+                <w:szCs w:val="22"/>
+                <w:color w:val="000000"/>
+              </w:rPr>
+              <w:t xml:space="preserve">3,771 (16%)</w:t>
+            </w:r>
+          </w:p>
+        </w:tc>
+        <w:tc>
+          <w:tcPr>
+            <w:tcBorders/>
+            <w:shd w:val="clear" w:color="auto" w:fill="FFFFFF"/>
+            <w:tcMar>
+              <w:top w:w="0" w:type="dxa"/>
+              <w:bottom w:w="0" w:type="dxa"/>
+              <w:left w:w="0" w:type="dxa"/>
+              <w:right w:w="0" w:type="dxa"/>
+            </w:tcMar>
+            <w:vAlign w:val="center"/>
+          </w:tcPr>
+          <w:p>
+            <w:pPr>
+              <w:jc w:val="center"/>
+              <w:spacing w:after="100" w:before="100" w:line="240"/>
+              <w:ind w:firstLine="0" w:left="100" w:right="100"/>
+            </w:pPr>
+            <w:r xmlns:w="http://schemas.openxmlformats.org/wordprocessingml/2006/main" xmlns:wp="http://schemas.openxmlformats.org/drawingml/2006/wordprocessingDrawing" xmlns:r="http://schemas.openxmlformats.org/officeDocument/2006/relationships" xmlns:w14="http://schemas.microsoft.com/office/word/2010/wordml">
+              <w:rPr>
+                <w:rFonts w:ascii="Arial" w:hAnsi="Arial" w:eastAsia="Arial" w:cs="Arial"/>
+                <w:sz w:val="22"/>
+                <w:szCs w:val="22"/>
+                <w:color w:val="000000"/>
+              </w:rPr>
+              <w:t xml:space="preserve">620 (16%)</w:t>
+            </w:r>
+          </w:p>
+        </w:tc>
+        <w:tc>
+          <w:tcPr>
+            <w:tcBorders/>
+            <w:shd w:val="clear" w:color="auto" w:fill="FFFFFF"/>
+            <w:tcMar>
+              <w:top w:w="0" w:type="dxa"/>
+              <w:bottom w:w="0" w:type="dxa"/>
+              <w:left w:w="0" w:type="dxa"/>
+              <w:right w:w="0" w:type="dxa"/>
+            </w:tcMar>
+            <w:vAlign w:val="center"/>
+          </w:tcPr>
+          <w:p>
+            <w:pPr>
+              <w:jc w:val="center"/>
+              <w:spacing w:after="100" w:before="100" w:line="240"/>
+              <w:ind w:firstLine="0" w:left="100" w:right="100"/>
+            </w:pPr>
+            <w:r xmlns:w="http://schemas.openxmlformats.org/wordprocessingml/2006/main" xmlns:wp="http://schemas.openxmlformats.org/drawingml/2006/wordprocessingDrawing" xmlns:r="http://schemas.openxmlformats.org/officeDocument/2006/relationships" xmlns:w14="http://schemas.microsoft.com/office/word/2010/wordml">
+              <w:rPr>
+                <w:rFonts w:ascii="Arial" w:hAnsi="Arial" w:eastAsia="Arial" w:cs="Arial"/>
+                <w:sz w:val="22"/>
+                <w:szCs w:val="22"/>
+                <w:color w:val="000000"/>
+              </w:rPr>
+              <w:t xml:space="preserve">3,151 (16%)</w:t>
             </w:r>
           </w:p>
         </w:tc>
@@ -2560,65 +2560,65 @@
                 <w:szCs w:val="22"/>
                 <w:color w:val="000000"/>
               </w:rPr>
-              <w:t xml:space="preserve">12,249 (51%)</w:t>
-            </w:r>
-          </w:p>
-        </w:tc>
-        <w:tc>
-          <w:tcPr>
-            <w:tcBorders/>
-            <w:shd w:val="clear" w:color="auto" w:fill="FFFFFF"/>
-            <w:tcMar>
-              <w:top w:w="0" w:type="dxa"/>
-              <w:bottom w:w="0" w:type="dxa"/>
-              <w:left w:w="0" w:type="dxa"/>
-              <w:right w:w="0" w:type="dxa"/>
-            </w:tcMar>
-            <w:vAlign w:val="center"/>
-          </w:tcPr>
-          <w:p>
-            <w:pPr>
-              <w:jc w:val="center"/>
-              <w:spacing w:after="100" w:before="100" w:line="240"/>
-              <w:ind w:firstLine="0" w:left="100" w:right="100"/>
-            </w:pPr>
-            <w:r xmlns:w="http://schemas.openxmlformats.org/wordprocessingml/2006/main" xmlns:wp="http://schemas.openxmlformats.org/drawingml/2006/wordprocessingDrawing" xmlns:r="http://schemas.openxmlformats.org/officeDocument/2006/relationships" xmlns:w14="http://schemas.microsoft.com/office/word/2010/wordml">
-              <w:rPr>
-                <w:rFonts w:ascii="Arial" w:hAnsi="Arial" w:eastAsia="Arial" w:cs="Arial"/>
-                <w:sz w:val="22"/>
-                <w:szCs w:val="22"/>
-                <w:color w:val="000000"/>
-              </w:rPr>
-              <w:t xml:space="preserve">2,028 (51%)</w:t>
-            </w:r>
-          </w:p>
-        </w:tc>
-        <w:tc>
-          <w:tcPr>
-            <w:tcBorders/>
-            <w:shd w:val="clear" w:color="auto" w:fill="FFFFFF"/>
-            <w:tcMar>
-              <w:top w:w="0" w:type="dxa"/>
-              <w:bottom w:w="0" w:type="dxa"/>
-              <w:left w:w="0" w:type="dxa"/>
-              <w:right w:w="0" w:type="dxa"/>
-            </w:tcMar>
-            <w:vAlign w:val="center"/>
-          </w:tcPr>
-          <w:p>
-            <w:pPr>
-              <w:jc w:val="center"/>
-              <w:spacing w:after="100" w:before="100" w:line="240"/>
-              <w:ind w:firstLine="0" w:left="100" w:right="100"/>
-            </w:pPr>
-            <w:r xmlns:w="http://schemas.openxmlformats.org/wordprocessingml/2006/main" xmlns:wp="http://schemas.openxmlformats.org/drawingml/2006/wordprocessingDrawing" xmlns:r="http://schemas.openxmlformats.org/officeDocument/2006/relationships" xmlns:w14="http://schemas.microsoft.com/office/word/2010/wordml">
-              <w:rPr>
-                <w:rFonts w:ascii="Arial" w:hAnsi="Arial" w:eastAsia="Arial" w:cs="Arial"/>
-                <w:sz w:val="22"/>
-                <w:szCs w:val="22"/>
-                <w:color w:val="000000"/>
-              </w:rPr>
-              <w:t xml:space="preserve">10,221 (51%)</w:t>
+              <w:t xml:space="preserve">11,954 (50%)</w:t>
+            </w:r>
+          </w:p>
+        </w:tc>
+        <w:tc>
+          <w:tcPr>
+            <w:tcBorders/>
+            <w:shd w:val="clear" w:color="auto" w:fill="FFFFFF"/>
+            <w:tcMar>
+              <w:top w:w="0" w:type="dxa"/>
+              <w:bottom w:w="0" w:type="dxa"/>
+              <w:left w:w="0" w:type="dxa"/>
+              <w:right w:w="0" w:type="dxa"/>
+            </w:tcMar>
+            <w:vAlign w:val="center"/>
+          </w:tcPr>
+          <w:p>
+            <w:pPr>
+              <w:jc w:val="center"/>
+              <w:spacing w:after="100" w:before="100" w:line="240"/>
+              <w:ind w:firstLine="0" w:left="100" w:right="100"/>
+            </w:pPr>
+            <w:r xmlns:w="http://schemas.openxmlformats.org/wordprocessingml/2006/main" xmlns:wp="http://schemas.openxmlformats.org/drawingml/2006/wordprocessingDrawing" xmlns:r="http://schemas.openxmlformats.org/officeDocument/2006/relationships" xmlns:w14="http://schemas.microsoft.com/office/word/2010/wordml">
+              <w:rPr>
+                <w:rFonts w:ascii="Arial" w:hAnsi="Arial" w:eastAsia="Arial" w:cs="Arial"/>
+                <w:sz w:val="22"/>
+                <w:szCs w:val="22"/>
+                <w:color w:val="000000"/>
+              </w:rPr>
+              <w:t xml:space="preserve">1,996 (50%)</w:t>
+            </w:r>
+          </w:p>
+        </w:tc>
+        <w:tc>
+          <w:tcPr>
+            <w:tcBorders/>
+            <w:shd w:val="clear" w:color="auto" w:fill="FFFFFF"/>
+            <w:tcMar>
+              <w:top w:w="0" w:type="dxa"/>
+              <w:bottom w:w="0" w:type="dxa"/>
+              <w:left w:w="0" w:type="dxa"/>
+              <w:right w:w="0" w:type="dxa"/>
+            </w:tcMar>
+            <w:vAlign w:val="center"/>
+          </w:tcPr>
+          <w:p>
+            <w:pPr>
+              <w:jc w:val="center"/>
+              <w:spacing w:after="100" w:before="100" w:line="240"/>
+              <w:ind w:firstLine="0" w:left="100" w:right="100"/>
+            </w:pPr>
+            <w:r xmlns:w="http://schemas.openxmlformats.org/wordprocessingml/2006/main" xmlns:wp="http://schemas.openxmlformats.org/drawingml/2006/wordprocessingDrawing" xmlns:r="http://schemas.openxmlformats.org/officeDocument/2006/relationships" xmlns:w14="http://schemas.microsoft.com/office/word/2010/wordml">
+              <w:rPr>
+                <w:rFonts w:ascii="Arial" w:hAnsi="Arial" w:eastAsia="Arial" w:cs="Arial"/>
+                <w:sz w:val="22"/>
+                <w:szCs w:val="22"/>
+                <w:color w:val="000000"/>
+              </w:rPr>
+              <w:t xml:space="preserve">9,958 (50%)</w:t>
             </w:r>
           </w:p>
         </w:tc>
@@ -2682,65 +2682,65 @@
                 <w:szCs w:val="22"/>
                 <w:color w:val="000000"/>
               </w:rPr>
-              <w:t xml:space="preserve">54 (0.2%)</w:t>
-            </w:r>
-          </w:p>
-        </w:tc>
-        <w:tc>
-          <w:tcPr>
-            <w:tcBorders/>
-            <w:shd w:val="clear" w:color="auto" w:fill="FFFFFF"/>
-            <w:tcMar>
-              <w:top w:w="0" w:type="dxa"/>
-              <w:bottom w:w="0" w:type="dxa"/>
-              <w:left w:w="0" w:type="dxa"/>
-              <w:right w:w="0" w:type="dxa"/>
-            </w:tcMar>
-            <w:vAlign w:val="center"/>
-          </w:tcPr>
-          <w:p>
-            <w:pPr>
-              <w:jc w:val="center"/>
-              <w:spacing w:after="100" w:before="100" w:line="240"/>
-              <w:ind w:firstLine="0" w:left="100" w:right="100"/>
-            </w:pPr>
-            <w:r xmlns:w="http://schemas.openxmlformats.org/wordprocessingml/2006/main" xmlns:wp="http://schemas.openxmlformats.org/drawingml/2006/wordprocessingDrawing" xmlns:r="http://schemas.openxmlformats.org/officeDocument/2006/relationships" xmlns:w14="http://schemas.microsoft.com/office/word/2010/wordml">
-              <w:rPr>
-                <w:rFonts w:ascii="Arial" w:hAnsi="Arial" w:eastAsia="Arial" w:cs="Arial"/>
-                <w:sz w:val="22"/>
-                <w:szCs w:val="22"/>
-                <w:color w:val="000000"/>
-              </w:rPr>
-              <w:t xml:space="preserve">7 (0.2%)</w:t>
-            </w:r>
-          </w:p>
-        </w:tc>
-        <w:tc>
-          <w:tcPr>
-            <w:tcBorders/>
-            <w:shd w:val="clear" w:color="auto" w:fill="FFFFFF"/>
-            <w:tcMar>
-              <w:top w:w="0" w:type="dxa"/>
-              <w:bottom w:w="0" w:type="dxa"/>
-              <w:left w:w="0" w:type="dxa"/>
-              <w:right w:w="0" w:type="dxa"/>
-            </w:tcMar>
-            <w:vAlign w:val="center"/>
-          </w:tcPr>
-          <w:p>
-            <w:pPr>
-              <w:jc w:val="center"/>
-              <w:spacing w:after="100" w:before="100" w:line="240"/>
-              <w:ind w:firstLine="0" w:left="100" w:right="100"/>
-            </w:pPr>
-            <w:r xmlns:w="http://schemas.openxmlformats.org/wordprocessingml/2006/main" xmlns:wp="http://schemas.openxmlformats.org/drawingml/2006/wordprocessingDrawing" xmlns:r="http://schemas.openxmlformats.org/officeDocument/2006/relationships" xmlns:w14="http://schemas.microsoft.com/office/word/2010/wordml">
-              <w:rPr>
-                <w:rFonts w:ascii="Arial" w:hAnsi="Arial" w:eastAsia="Arial" w:cs="Arial"/>
-                <w:sz w:val="22"/>
-                <w:szCs w:val="22"/>
-                <w:color w:val="000000"/>
-              </w:rPr>
-              <w:t xml:space="preserve">47 (0.2%)</w:t>
+              <w:t xml:space="preserve">41 (0.2%)</w:t>
+            </w:r>
+          </w:p>
+        </w:tc>
+        <w:tc>
+          <w:tcPr>
+            <w:tcBorders/>
+            <w:shd w:val="clear" w:color="auto" w:fill="FFFFFF"/>
+            <w:tcMar>
+              <w:top w:w="0" w:type="dxa"/>
+              <w:bottom w:w="0" w:type="dxa"/>
+              <w:left w:w="0" w:type="dxa"/>
+              <w:right w:w="0" w:type="dxa"/>
+            </w:tcMar>
+            <w:vAlign w:val="center"/>
+          </w:tcPr>
+          <w:p>
+            <w:pPr>
+              <w:jc w:val="center"/>
+              <w:spacing w:after="100" w:before="100" w:line="240"/>
+              <w:ind w:firstLine="0" w:left="100" w:right="100"/>
+            </w:pPr>
+            <w:r xmlns:w="http://schemas.openxmlformats.org/wordprocessingml/2006/main" xmlns:wp="http://schemas.openxmlformats.org/drawingml/2006/wordprocessingDrawing" xmlns:r="http://schemas.openxmlformats.org/officeDocument/2006/relationships" xmlns:w14="http://schemas.microsoft.com/office/word/2010/wordml">
+              <w:rPr>
+                <w:rFonts w:ascii="Arial" w:hAnsi="Arial" w:eastAsia="Arial" w:cs="Arial"/>
+                <w:sz w:val="22"/>
+                <w:szCs w:val="22"/>
+                <w:color w:val="000000"/>
+              </w:rPr>
+              <w:t xml:space="preserve">5 (0.1%)</w:t>
+            </w:r>
+          </w:p>
+        </w:tc>
+        <w:tc>
+          <w:tcPr>
+            <w:tcBorders/>
+            <w:shd w:val="clear" w:color="auto" w:fill="FFFFFF"/>
+            <w:tcMar>
+              <w:top w:w="0" w:type="dxa"/>
+              <w:bottom w:w="0" w:type="dxa"/>
+              <w:left w:w="0" w:type="dxa"/>
+              <w:right w:w="0" w:type="dxa"/>
+            </w:tcMar>
+            <w:vAlign w:val="center"/>
+          </w:tcPr>
+          <w:p>
+            <w:pPr>
+              <w:jc w:val="center"/>
+              <w:spacing w:after="100" w:before="100" w:line="240"/>
+              <w:ind w:firstLine="0" w:left="100" w:right="100"/>
+            </w:pPr>
+            <w:r xmlns:w="http://schemas.openxmlformats.org/wordprocessingml/2006/main" xmlns:wp="http://schemas.openxmlformats.org/drawingml/2006/wordprocessingDrawing" xmlns:r="http://schemas.openxmlformats.org/officeDocument/2006/relationships" xmlns:w14="http://schemas.microsoft.com/office/word/2010/wordml">
+              <w:rPr>
+                <w:rFonts w:ascii="Arial" w:hAnsi="Arial" w:eastAsia="Arial" w:cs="Arial"/>
+                <w:sz w:val="22"/>
+                <w:szCs w:val="22"/>
+                <w:color w:val="000000"/>
+              </w:rPr>
+              <w:t xml:space="preserve">36 (0.2%)</w:t>
             </w:r>
           </w:p>
         </w:tc>
@@ -2804,7 +2804,7 @@
                 <w:szCs w:val="22"/>
                 <w:color w:val="000000"/>
               </w:rPr>
-              <w:t xml:space="preserve">174 (0.7%)</w:t>
+              <w:t xml:space="preserve">173 (0.7%)</w:t>
             </w:r>
           </w:p>
         </w:tc>
@@ -2862,7 +2862,7 @@
                 <w:szCs w:val="22"/>
                 <w:color w:val="000000"/>
               </w:rPr>
-              <w:t xml:space="preserve">151 (0.8%)</w:t>
+              <w:t xml:space="preserve">150 (0.8%)</w:t>
             </w:r>
           </w:p>
         </w:tc>
@@ -3049,7 +3049,7 @@
                 <w:szCs w:val="22"/>
                 <w:color w:val="000000"/>
               </w:rPr>
-              <w:t xml:space="preserve">2,439 (10%)</w:t>
+              <w:t xml:space="preserve">2,427 (10%)</w:t>
             </w:r>
           </w:p>
         </w:tc>
@@ -3107,7 +3107,7 @@
                 <w:szCs w:val="22"/>
                 <w:color w:val="000000"/>
               </w:rPr>
-              <w:t xml:space="preserve">1,982 (9.9%)</w:t>
+              <w:t xml:space="preserve">1,970 (9.9%)</w:t>
             </w:r>
           </w:p>
         </w:tc>
@@ -3171,65 +3171,65 @@
                 <w:szCs w:val="22"/>
                 <w:color w:val="000000"/>
               </w:rPr>
-              <w:t xml:space="preserve">2,934 (12%)</w:t>
-            </w:r>
-          </w:p>
-        </w:tc>
-        <w:tc>
-          <w:tcPr>
-            <w:tcBorders/>
-            <w:shd w:val="clear" w:color="auto" w:fill="FFFFFF"/>
-            <w:tcMar>
-              <w:top w:w="0" w:type="dxa"/>
-              <w:bottom w:w="0" w:type="dxa"/>
-              <w:left w:w="0" w:type="dxa"/>
-              <w:right w:w="0" w:type="dxa"/>
-            </w:tcMar>
-            <w:vAlign w:val="center"/>
-          </w:tcPr>
-          <w:p>
-            <w:pPr>
-              <w:jc w:val="center"/>
-              <w:spacing w:after="100" w:before="100" w:line="240"/>
-              <w:ind w:firstLine="0" w:left="100" w:right="100"/>
-            </w:pPr>
-            <w:r xmlns:w="http://schemas.openxmlformats.org/wordprocessingml/2006/main" xmlns:wp="http://schemas.openxmlformats.org/drawingml/2006/wordprocessingDrawing" xmlns:r="http://schemas.openxmlformats.org/officeDocument/2006/relationships" xmlns:w14="http://schemas.microsoft.com/office/word/2010/wordml">
-              <w:rPr>
-                <w:rFonts w:ascii="Arial" w:hAnsi="Arial" w:eastAsia="Arial" w:cs="Arial"/>
-                <w:sz w:val="22"/>
-                <w:szCs w:val="22"/>
-                <w:color w:val="000000"/>
-              </w:rPr>
-              <w:t xml:space="preserve">508 (13%)</w:t>
-            </w:r>
-          </w:p>
-        </w:tc>
-        <w:tc>
-          <w:tcPr>
-            <w:tcBorders/>
-            <w:shd w:val="clear" w:color="auto" w:fill="FFFFFF"/>
-            <w:tcMar>
-              <w:top w:w="0" w:type="dxa"/>
-              <w:bottom w:w="0" w:type="dxa"/>
-              <w:left w:w="0" w:type="dxa"/>
-              <w:right w:w="0" w:type="dxa"/>
-            </w:tcMar>
-            <w:vAlign w:val="center"/>
-          </w:tcPr>
-          <w:p>
-            <w:pPr>
-              <w:jc w:val="center"/>
-              <w:spacing w:after="100" w:before="100" w:line="240"/>
-              <w:ind w:firstLine="0" w:left="100" w:right="100"/>
-            </w:pPr>
-            <w:r xmlns:w="http://schemas.openxmlformats.org/wordprocessingml/2006/main" xmlns:wp="http://schemas.openxmlformats.org/drawingml/2006/wordprocessingDrawing" xmlns:r="http://schemas.openxmlformats.org/officeDocument/2006/relationships" xmlns:w14="http://schemas.microsoft.com/office/word/2010/wordml">
-              <w:rPr>
-                <w:rFonts w:ascii="Arial" w:hAnsi="Arial" w:eastAsia="Arial" w:cs="Arial"/>
-                <w:sz w:val="22"/>
-                <w:szCs w:val="22"/>
-                <w:color w:val="000000"/>
-              </w:rPr>
-              <w:t xml:space="preserve">2,426 (12%)</w:t>
+              <w:t xml:space="preserve">2,912 (12%)</w:t>
+            </w:r>
+          </w:p>
+        </w:tc>
+        <w:tc>
+          <w:tcPr>
+            <w:tcBorders/>
+            <w:shd w:val="clear" w:color="auto" w:fill="FFFFFF"/>
+            <w:tcMar>
+              <w:top w:w="0" w:type="dxa"/>
+              <w:bottom w:w="0" w:type="dxa"/>
+              <w:left w:w="0" w:type="dxa"/>
+              <w:right w:w="0" w:type="dxa"/>
+            </w:tcMar>
+            <w:vAlign w:val="center"/>
+          </w:tcPr>
+          <w:p>
+            <w:pPr>
+              <w:jc w:val="center"/>
+              <w:spacing w:after="100" w:before="100" w:line="240"/>
+              <w:ind w:firstLine="0" w:left="100" w:right="100"/>
+            </w:pPr>
+            <w:r xmlns:w="http://schemas.openxmlformats.org/wordprocessingml/2006/main" xmlns:wp="http://schemas.openxmlformats.org/drawingml/2006/wordprocessingDrawing" xmlns:r="http://schemas.openxmlformats.org/officeDocument/2006/relationships" xmlns:w14="http://schemas.microsoft.com/office/word/2010/wordml">
+              <w:rPr>
+                <w:rFonts w:ascii="Arial" w:hAnsi="Arial" w:eastAsia="Arial" w:cs="Arial"/>
+                <w:sz w:val="22"/>
+                <w:szCs w:val="22"/>
+                <w:color w:val="000000"/>
+              </w:rPr>
+              <w:t xml:space="preserve">506 (13%)</w:t>
+            </w:r>
+          </w:p>
+        </w:tc>
+        <w:tc>
+          <w:tcPr>
+            <w:tcBorders/>
+            <w:shd w:val="clear" w:color="auto" w:fill="FFFFFF"/>
+            <w:tcMar>
+              <w:top w:w="0" w:type="dxa"/>
+              <w:bottom w:w="0" w:type="dxa"/>
+              <w:left w:w="0" w:type="dxa"/>
+              <w:right w:w="0" w:type="dxa"/>
+            </w:tcMar>
+            <w:vAlign w:val="center"/>
+          </w:tcPr>
+          <w:p>
+            <w:pPr>
+              <w:jc w:val="center"/>
+              <w:spacing w:after="100" w:before="100" w:line="240"/>
+              <w:ind w:firstLine="0" w:left="100" w:right="100"/>
+            </w:pPr>
+            <w:r xmlns:w="http://schemas.openxmlformats.org/wordprocessingml/2006/main" xmlns:wp="http://schemas.openxmlformats.org/drawingml/2006/wordprocessingDrawing" xmlns:r="http://schemas.openxmlformats.org/officeDocument/2006/relationships" xmlns:w14="http://schemas.microsoft.com/office/word/2010/wordml">
+              <w:rPr>
+                <w:rFonts w:ascii="Arial" w:hAnsi="Arial" w:eastAsia="Arial" w:cs="Arial"/>
+                <w:sz w:val="22"/>
+                <w:szCs w:val="22"/>
+                <w:color w:val="000000"/>
+              </w:rPr>
+              <w:t xml:space="preserve">2,406 (12%)</w:t>
             </w:r>
           </w:p>
         </w:tc>
@@ -3293,65 +3293,65 @@
                 <w:szCs w:val="22"/>
                 <w:color w:val="000000"/>
               </w:rPr>
-              <w:t xml:space="preserve">4,470 (19%)</w:t>
-            </w:r>
-          </w:p>
-        </w:tc>
-        <w:tc>
-          <w:tcPr>
-            <w:tcBorders/>
-            <w:shd w:val="clear" w:color="auto" w:fill="FFFFFF"/>
-            <w:tcMar>
-              <w:top w:w="0" w:type="dxa"/>
-              <w:bottom w:w="0" w:type="dxa"/>
-              <w:left w:w="0" w:type="dxa"/>
-              <w:right w:w="0" w:type="dxa"/>
-            </w:tcMar>
-            <w:vAlign w:val="center"/>
-          </w:tcPr>
-          <w:p>
-            <w:pPr>
-              <w:jc w:val="center"/>
-              <w:spacing w:after="100" w:before="100" w:line="240"/>
-              <w:ind w:firstLine="0" w:left="100" w:right="100"/>
-            </w:pPr>
-            <w:r xmlns:w="http://schemas.openxmlformats.org/wordprocessingml/2006/main" xmlns:wp="http://schemas.openxmlformats.org/drawingml/2006/wordprocessingDrawing" xmlns:r="http://schemas.openxmlformats.org/officeDocument/2006/relationships" xmlns:w14="http://schemas.microsoft.com/office/word/2010/wordml">
-              <w:rPr>
-                <w:rFonts w:ascii="Arial" w:hAnsi="Arial" w:eastAsia="Arial" w:cs="Arial"/>
-                <w:sz w:val="22"/>
-                <w:szCs w:val="22"/>
-                <w:color w:val="000000"/>
-              </w:rPr>
-              <w:t xml:space="preserve">796 (20%)</w:t>
-            </w:r>
-          </w:p>
-        </w:tc>
-        <w:tc>
-          <w:tcPr>
-            <w:tcBorders/>
-            <w:shd w:val="clear" w:color="auto" w:fill="FFFFFF"/>
-            <w:tcMar>
-              <w:top w:w="0" w:type="dxa"/>
-              <w:bottom w:w="0" w:type="dxa"/>
-              <w:left w:w="0" w:type="dxa"/>
-              <w:right w:w="0" w:type="dxa"/>
-            </w:tcMar>
-            <w:vAlign w:val="center"/>
-          </w:tcPr>
-          <w:p>
-            <w:pPr>
-              <w:jc w:val="center"/>
-              <w:spacing w:after="100" w:before="100" w:line="240"/>
-              <w:ind w:firstLine="0" w:left="100" w:right="100"/>
-            </w:pPr>
-            <w:r xmlns:w="http://schemas.openxmlformats.org/wordprocessingml/2006/main" xmlns:wp="http://schemas.openxmlformats.org/drawingml/2006/wordprocessingDrawing" xmlns:r="http://schemas.openxmlformats.org/officeDocument/2006/relationships" xmlns:w14="http://schemas.microsoft.com/office/word/2010/wordml">
-              <w:rPr>
-                <w:rFonts w:ascii="Arial" w:hAnsi="Arial" w:eastAsia="Arial" w:cs="Arial"/>
-                <w:sz w:val="22"/>
-                <w:szCs w:val="22"/>
-                <w:color w:val="000000"/>
-              </w:rPr>
-              <w:t xml:space="preserve">3,674 (18%)</w:t>
+              <w:t xml:space="preserve">4,451 (19%)</w:t>
+            </w:r>
+          </w:p>
+        </w:tc>
+        <w:tc>
+          <w:tcPr>
+            <w:tcBorders/>
+            <w:shd w:val="clear" w:color="auto" w:fill="FFFFFF"/>
+            <w:tcMar>
+              <w:top w:w="0" w:type="dxa"/>
+              <w:bottom w:w="0" w:type="dxa"/>
+              <w:left w:w="0" w:type="dxa"/>
+              <w:right w:w="0" w:type="dxa"/>
+            </w:tcMar>
+            <w:vAlign w:val="center"/>
+          </w:tcPr>
+          <w:p>
+            <w:pPr>
+              <w:jc w:val="center"/>
+              <w:spacing w:after="100" w:before="100" w:line="240"/>
+              <w:ind w:firstLine="0" w:left="100" w:right="100"/>
+            </w:pPr>
+            <w:r xmlns:w="http://schemas.openxmlformats.org/wordprocessingml/2006/main" xmlns:wp="http://schemas.openxmlformats.org/drawingml/2006/wordprocessingDrawing" xmlns:r="http://schemas.openxmlformats.org/officeDocument/2006/relationships" xmlns:w14="http://schemas.microsoft.com/office/word/2010/wordml">
+              <w:rPr>
+                <w:rFonts w:ascii="Arial" w:hAnsi="Arial" w:eastAsia="Arial" w:cs="Arial"/>
+                <w:sz w:val="22"/>
+                <w:szCs w:val="22"/>
+                <w:color w:val="000000"/>
+              </w:rPr>
+              <w:t xml:space="preserve">794 (20%)</w:t>
+            </w:r>
+          </w:p>
+        </w:tc>
+        <w:tc>
+          <w:tcPr>
+            <w:tcBorders/>
+            <w:shd w:val="clear" w:color="auto" w:fill="FFFFFF"/>
+            <w:tcMar>
+              <w:top w:w="0" w:type="dxa"/>
+              <w:bottom w:w="0" w:type="dxa"/>
+              <w:left w:w="0" w:type="dxa"/>
+              <w:right w:w="0" w:type="dxa"/>
+            </w:tcMar>
+            <w:vAlign w:val="center"/>
+          </w:tcPr>
+          <w:p>
+            <w:pPr>
+              <w:jc w:val="center"/>
+              <w:spacing w:after="100" w:before="100" w:line="240"/>
+              <w:ind w:firstLine="0" w:left="100" w:right="100"/>
+            </w:pPr>
+            <w:r xmlns:w="http://schemas.openxmlformats.org/wordprocessingml/2006/main" xmlns:wp="http://schemas.openxmlformats.org/drawingml/2006/wordprocessingDrawing" xmlns:r="http://schemas.openxmlformats.org/officeDocument/2006/relationships" xmlns:w14="http://schemas.microsoft.com/office/word/2010/wordml">
+              <w:rPr>
+                <w:rFonts w:ascii="Arial" w:hAnsi="Arial" w:eastAsia="Arial" w:cs="Arial"/>
+                <w:sz w:val="22"/>
+                <w:szCs w:val="22"/>
+                <w:color w:val="000000"/>
+              </w:rPr>
+              <w:t xml:space="preserve">3,657 (18%)</w:t>
             </w:r>
           </w:p>
         </w:tc>
@@ -3415,65 +3415,65 @@
                 <w:szCs w:val="22"/>
                 <w:color w:val="000000"/>
               </w:rPr>
-              <w:t xml:space="preserve">6,776 (28%)</w:t>
-            </w:r>
-          </w:p>
-        </w:tc>
-        <w:tc>
-          <w:tcPr>
-            <w:tcBorders/>
-            <w:shd w:val="clear" w:color="auto" w:fill="FFFFFF"/>
-            <w:tcMar>
-              <w:top w:w="0" w:type="dxa"/>
-              <w:bottom w:w="0" w:type="dxa"/>
-              <w:left w:w="0" w:type="dxa"/>
-              <w:right w:w="0" w:type="dxa"/>
-            </w:tcMar>
-            <w:vAlign w:val="center"/>
-          </w:tcPr>
-          <w:p>
-            <w:pPr>
-              <w:jc w:val="center"/>
-              <w:spacing w:after="100" w:before="100" w:line="240"/>
-              <w:ind w:firstLine="0" w:left="100" w:right="100"/>
-            </w:pPr>
-            <w:r xmlns:w="http://schemas.openxmlformats.org/wordprocessingml/2006/main" xmlns:wp="http://schemas.openxmlformats.org/drawingml/2006/wordprocessingDrawing" xmlns:r="http://schemas.openxmlformats.org/officeDocument/2006/relationships" xmlns:w14="http://schemas.microsoft.com/office/word/2010/wordml">
-              <w:rPr>
-                <w:rFonts w:ascii="Arial" w:hAnsi="Arial" w:eastAsia="Arial" w:cs="Arial"/>
-                <w:sz w:val="22"/>
-                <w:szCs w:val="22"/>
-                <w:color w:val="000000"/>
-              </w:rPr>
-              <w:t xml:space="preserve">1,090 (27%)</w:t>
-            </w:r>
-          </w:p>
-        </w:tc>
-        <w:tc>
-          <w:tcPr>
-            <w:tcBorders/>
-            <w:shd w:val="clear" w:color="auto" w:fill="FFFFFF"/>
-            <w:tcMar>
-              <w:top w:w="0" w:type="dxa"/>
-              <w:bottom w:w="0" w:type="dxa"/>
-              <w:left w:w="0" w:type="dxa"/>
-              <w:right w:w="0" w:type="dxa"/>
-            </w:tcMar>
-            <w:vAlign w:val="center"/>
-          </w:tcPr>
-          <w:p>
-            <w:pPr>
-              <w:jc w:val="center"/>
-              <w:spacing w:after="100" w:before="100" w:line="240"/>
-              <w:ind w:firstLine="0" w:left="100" w:right="100"/>
-            </w:pPr>
-            <w:r xmlns:w="http://schemas.openxmlformats.org/wordprocessingml/2006/main" xmlns:wp="http://schemas.openxmlformats.org/drawingml/2006/wordprocessingDrawing" xmlns:r="http://schemas.openxmlformats.org/officeDocument/2006/relationships" xmlns:w14="http://schemas.microsoft.com/office/word/2010/wordml">
-              <w:rPr>
-                <w:rFonts w:ascii="Arial" w:hAnsi="Arial" w:eastAsia="Arial" w:cs="Arial"/>
-                <w:sz w:val="22"/>
-                <w:szCs w:val="22"/>
-                <w:color w:val="000000"/>
-              </w:rPr>
-              <w:t xml:space="preserve">5,686 (28%)</w:t>
+              <w:t xml:space="preserve">6,727 (28%)</w:t>
+            </w:r>
+          </w:p>
+        </w:tc>
+        <w:tc>
+          <w:tcPr>
+            <w:tcBorders/>
+            <w:shd w:val="clear" w:color="auto" w:fill="FFFFFF"/>
+            <w:tcMar>
+              <w:top w:w="0" w:type="dxa"/>
+              <w:bottom w:w="0" w:type="dxa"/>
+              <w:left w:w="0" w:type="dxa"/>
+              <w:right w:w="0" w:type="dxa"/>
+            </w:tcMar>
+            <w:vAlign w:val="center"/>
+          </w:tcPr>
+          <w:p>
+            <w:pPr>
+              <w:jc w:val="center"/>
+              <w:spacing w:after="100" w:before="100" w:line="240"/>
+              <w:ind w:firstLine="0" w:left="100" w:right="100"/>
+            </w:pPr>
+            <w:r xmlns:w="http://schemas.openxmlformats.org/wordprocessingml/2006/main" xmlns:wp="http://schemas.openxmlformats.org/drawingml/2006/wordprocessingDrawing" xmlns:r="http://schemas.openxmlformats.org/officeDocument/2006/relationships" xmlns:w14="http://schemas.microsoft.com/office/word/2010/wordml">
+              <w:rPr>
+                <w:rFonts w:ascii="Arial" w:hAnsi="Arial" w:eastAsia="Arial" w:cs="Arial"/>
+                <w:sz w:val="22"/>
+                <w:szCs w:val="22"/>
+                <w:color w:val="000000"/>
+              </w:rPr>
+              <w:t xml:space="preserve">1,080 (27%)</w:t>
+            </w:r>
+          </w:p>
+        </w:tc>
+        <w:tc>
+          <w:tcPr>
+            <w:tcBorders/>
+            <w:shd w:val="clear" w:color="auto" w:fill="FFFFFF"/>
+            <w:tcMar>
+              <w:top w:w="0" w:type="dxa"/>
+              <w:bottom w:w="0" w:type="dxa"/>
+              <w:left w:w="0" w:type="dxa"/>
+              <w:right w:w="0" w:type="dxa"/>
+            </w:tcMar>
+            <w:vAlign w:val="center"/>
+          </w:tcPr>
+          <w:p>
+            <w:pPr>
+              <w:jc w:val="center"/>
+              <w:spacing w:after="100" w:before="100" w:line="240"/>
+              <w:ind w:firstLine="0" w:left="100" w:right="100"/>
+            </w:pPr>
+            <w:r xmlns:w="http://schemas.openxmlformats.org/wordprocessingml/2006/main" xmlns:wp="http://schemas.openxmlformats.org/drawingml/2006/wordprocessingDrawing" xmlns:r="http://schemas.openxmlformats.org/officeDocument/2006/relationships" xmlns:w14="http://schemas.microsoft.com/office/word/2010/wordml">
+              <w:rPr>
+                <w:rFonts w:ascii="Arial" w:hAnsi="Arial" w:eastAsia="Arial" w:cs="Arial"/>
+                <w:sz w:val="22"/>
+                <w:szCs w:val="22"/>
+                <w:color w:val="000000"/>
+              </w:rPr>
+              <w:t xml:space="preserve">5,647 (28%)</w:t>
             </w:r>
           </w:p>
         </w:tc>
@@ -3537,65 +3537,65 @@
                 <w:szCs w:val="22"/>
                 <w:color w:val="000000"/>
               </w:rPr>
-              <w:t xml:space="preserve">4,556 (19%)</w:t>
-            </w:r>
-          </w:p>
-        </w:tc>
-        <w:tc>
-          <w:tcPr>
-            <w:tcBorders/>
-            <w:shd w:val="clear" w:color="auto" w:fill="FFFFFF"/>
-            <w:tcMar>
-              <w:top w:w="0" w:type="dxa"/>
-              <w:bottom w:w="0" w:type="dxa"/>
-              <w:left w:w="0" w:type="dxa"/>
-              <w:right w:w="0" w:type="dxa"/>
-            </w:tcMar>
-            <w:vAlign w:val="center"/>
-          </w:tcPr>
-          <w:p>
-            <w:pPr>
-              <w:jc w:val="center"/>
-              <w:spacing w:after="100" w:before="100" w:line="240"/>
-              <w:ind w:firstLine="0" w:left="100" w:right="100"/>
-            </w:pPr>
-            <w:r xmlns:w="http://schemas.openxmlformats.org/wordprocessingml/2006/main" xmlns:wp="http://schemas.openxmlformats.org/drawingml/2006/wordprocessingDrawing" xmlns:r="http://schemas.openxmlformats.org/officeDocument/2006/relationships" xmlns:w14="http://schemas.microsoft.com/office/word/2010/wordml">
-              <w:rPr>
-                <w:rFonts w:ascii="Arial" w:hAnsi="Arial" w:eastAsia="Arial" w:cs="Arial"/>
-                <w:sz w:val="22"/>
-                <w:szCs w:val="22"/>
-                <w:color w:val="000000"/>
-              </w:rPr>
-              <w:t xml:space="preserve">731 (18%)</w:t>
-            </w:r>
-          </w:p>
-        </w:tc>
-        <w:tc>
-          <w:tcPr>
-            <w:tcBorders/>
-            <w:shd w:val="clear" w:color="auto" w:fill="FFFFFF"/>
-            <w:tcMar>
-              <w:top w:w="0" w:type="dxa"/>
-              <w:bottom w:w="0" w:type="dxa"/>
-              <w:left w:w="0" w:type="dxa"/>
-              <w:right w:w="0" w:type="dxa"/>
-            </w:tcMar>
-            <w:vAlign w:val="center"/>
-          </w:tcPr>
-          <w:p>
-            <w:pPr>
-              <w:jc w:val="center"/>
-              <w:spacing w:after="100" w:before="100" w:line="240"/>
-              <w:ind w:firstLine="0" w:left="100" w:right="100"/>
-            </w:pPr>
-            <w:r xmlns:w="http://schemas.openxmlformats.org/wordprocessingml/2006/main" xmlns:wp="http://schemas.openxmlformats.org/drawingml/2006/wordprocessingDrawing" xmlns:r="http://schemas.openxmlformats.org/officeDocument/2006/relationships" xmlns:w14="http://schemas.microsoft.com/office/word/2010/wordml">
-              <w:rPr>
-                <w:rFonts w:ascii="Arial" w:hAnsi="Arial" w:eastAsia="Arial" w:cs="Arial"/>
-                <w:sz w:val="22"/>
-                <w:szCs w:val="22"/>
-                <w:color w:val="000000"/>
-              </w:rPr>
-              <w:t xml:space="preserve">3,825 (19%)</w:t>
+              <w:t xml:space="preserve">4,521 (19%)</w:t>
+            </w:r>
+          </w:p>
+        </w:tc>
+        <w:tc>
+          <w:tcPr>
+            <w:tcBorders/>
+            <w:shd w:val="clear" w:color="auto" w:fill="FFFFFF"/>
+            <w:tcMar>
+              <w:top w:w="0" w:type="dxa"/>
+              <w:bottom w:w="0" w:type="dxa"/>
+              <w:left w:w="0" w:type="dxa"/>
+              <w:right w:w="0" w:type="dxa"/>
+            </w:tcMar>
+            <w:vAlign w:val="center"/>
+          </w:tcPr>
+          <w:p>
+            <w:pPr>
+              <w:jc w:val="center"/>
+              <w:spacing w:after="100" w:before="100" w:line="240"/>
+              <w:ind w:firstLine="0" w:left="100" w:right="100"/>
+            </w:pPr>
+            <w:r xmlns:w="http://schemas.openxmlformats.org/wordprocessingml/2006/main" xmlns:wp="http://schemas.openxmlformats.org/drawingml/2006/wordprocessingDrawing" xmlns:r="http://schemas.openxmlformats.org/officeDocument/2006/relationships" xmlns:w14="http://schemas.microsoft.com/office/word/2010/wordml">
+              <w:rPr>
+                <w:rFonts w:ascii="Arial" w:hAnsi="Arial" w:eastAsia="Arial" w:cs="Arial"/>
+                <w:sz w:val="22"/>
+                <w:szCs w:val="22"/>
+                <w:color w:val="000000"/>
+              </w:rPr>
+              <w:t xml:space="preserve">723 (18%)</w:t>
+            </w:r>
+          </w:p>
+        </w:tc>
+        <w:tc>
+          <w:tcPr>
+            <w:tcBorders/>
+            <w:shd w:val="clear" w:color="auto" w:fill="FFFFFF"/>
+            <w:tcMar>
+              <w:top w:w="0" w:type="dxa"/>
+              <w:bottom w:w="0" w:type="dxa"/>
+              <w:left w:w="0" w:type="dxa"/>
+              <w:right w:w="0" w:type="dxa"/>
+            </w:tcMar>
+            <w:vAlign w:val="center"/>
+          </w:tcPr>
+          <w:p>
+            <w:pPr>
+              <w:jc w:val="center"/>
+              <w:spacing w:after="100" w:before="100" w:line="240"/>
+              <w:ind w:firstLine="0" w:left="100" w:right="100"/>
+            </w:pPr>
+            <w:r xmlns:w="http://schemas.openxmlformats.org/wordprocessingml/2006/main" xmlns:wp="http://schemas.openxmlformats.org/drawingml/2006/wordprocessingDrawing" xmlns:r="http://schemas.openxmlformats.org/officeDocument/2006/relationships" xmlns:w14="http://schemas.microsoft.com/office/word/2010/wordml">
+              <w:rPr>
+                <w:rFonts w:ascii="Arial" w:hAnsi="Arial" w:eastAsia="Arial" w:cs="Arial"/>
+                <w:sz w:val="22"/>
+                <w:szCs w:val="22"/>
+                <w:color w:val="000000"/>
+              </w:rPr>
+              <w:t xml:space="preserve">3,798 (19%)</w:t>
             </w:r>
           </w:p>
         </w:tc>
@@ -3663,7 +3663,7 @@
                 <w:szCs w:val="22"/>
                 <w:color w:val="000000"/>
               </w:rPr>
-              <w:t xml:space="preserve">2,891 (12%)</w:t>
+              <w:t xml:space="preserve">2,860 (12%)</w:t>
             </w:r>
           </w:p>
         </w:tc>
@@ -3694,7 +3694,7 @@
                 <w:szCs w:val="22"/>
                 <w:color w:val="000000"/>
               </w:rPr>
-              <w:t xml:space="preserve">429 (11%)</w:t>
+              <w:t xml:space="preserve">423 (11%)</w:t>
             </w:r>
           </w:p>
         </w:tc>
@@ -3725,7 +3725,7 @@
                 <w:szCs w:val="22"/>
                 <w:color w:val="000000"/>
               </w:rPr>
-              <w:t xml:space="preserve">2,462 (12%)</w:t>
+              <w:t xml:space="preserve">2,437 (12%)</w:t>
             </w:r>
           </w:p>
         </w:tc>

</xml_diff>